<commit_message>
Some new text in docs.
</commit_message>
<xml_diff>
--- a/docs/dev/User's Guide.docx
+++ b/docs/dev/User's Guide.docx
@@ -9460,15 +9460,7 @@
       </w:r>
       <w:proofErr w:type="spellEnd"/>
       <w:r>
-        <w:t xml:space="preserve"> </w:t>
-      </w:r>
-      <w:proofErr w:type="gramStart"/>
-      <w:r>
-        <w:t>supports</w:t>
-      </w:r>
-      <w:proofErr w:type="gramEnd"/>
-      <w:r>
-        <w:t xml:space="preserve"> extracting metadata directly from SQL sc</w:t>
+        <w:t xml:space="preserve"> supports extracting metadata directly from SQL sc</w:t>
       </w:r>
       <w:r>
         <w:t>r</w:t>
@@ -9837,21 +9829,7 @@
         <w:rPr>
           <w:highlight w:val="green"/>
         </w:rPr>
-        <w:t xml:space="preserve"> because there’s a non-standard clause there, but if we add transparent features, like lazy joins of vertically </w:t>
-      </w:r>
-      <w:proofErr w:type="gramStart"/>
-      <w:r>
-        <w:rPr>
-          <w:highlight w:val="green"/>
-        </w:rPr>
-        <w:t>partitioned</w:t>
-      </w:r>
-      <w:proofErr w:type="gramEnd"/>
-      <w:r>
-        <w:rPr>
-          <w:highlight w:val="green"/>
-        </w:rPr>
-        <w:t xml:space="preserve"> tables or </w:t>
+        <w:t xml:space="preserve"> because there’s a non-standard clause there, but if we add transparent features, like lazy joins of vertically partitioned tables or </w:t>
       </w:r>
       <w:proofErr w:type="spellStart"/>
       <w:r>
@@ -10038,15 +10016,7 @@
         <w:t xml:space="preserve"> execution and cancellation logic.</w:t>
       </w:r>
       <w:r>
-        <w:t xml:space="preserve"> Cancellation is important in case of long running jobs that might </w:t>
-      </w:r>
-      <w:proofErr w:type="gramStart"/>
-      <w:r>
-        <w:t>be</w:t>
-      </w:r>
-      <w:proofErr w:type="gramEnd"/>
-      <w:r>
-        <w:t xml:space="preserve"> cancelled manually, or forced to time-out by the scheduler.</w:t>
+        <w:t xml:space="preserve"> Cancellation is important in case of long running jobs that might be cancelled manually, or forced to time-out by the scheduler.</w:t>
       </w:r>
     </w:p>
     <w:p>
@@ -10353,15 +10323,7 @@
       </w:r>
       <w:proofErr w:type="spellEnd"/>
       <w:r>
-        <w:t xml:space="preserve">. What they offer is, basically, dynamic composition of </w:t>
-      </w:r>
-      <w:proofErr w:type="gramStart"/>
-      <w:r>
-        <w:t>arbitrary</w:t>
-      </w:r>
-      <w:proofErr w:type="gramEnd"/>
-      <w:r>
-        <w:t xml:space="preserve"> workflows which will be essential is we want to implement generic distributed joins.</w:t>
+        <w:t>. What they offer is, basically, dynamic composition of arbitrary workflows which will be essential is we want to implement generic distributed joins.</w:t>
       </w:r>
     </w:p>
     <w:p>
@@ -16609,6 +16571,43 @@
         <w:pStyle w:val="Heading1"/>
       </w:pPr>
       <w:bookmarkStart w:id="74" w:name="_Toc376963269"/>
+      <w:r>
+        <w:t>Tests</w:t>
+      </w:r>
+    </w:p>
+    <w:p>
+      <w:pPr>
+        <w:pStyle w:val="Heading2"/>
+      </w:pPr>
+      <w:r>
+        <w:t>Testing code compilation</w:t>
+      </w:r>
+    </w:p>
+    <w:p>
+      <w:r>
+        <w:t xml:space="preserve">Because certain settings might not propagate with the source code via </w:t>
+      </w:r>
+      <w:proofErr w:type="spellStart"/>
+      <w:r>
+        <w:t>git</w:t>
+      </w:r>
+      <w:proofErr w:type="spellEnd"/>
+      <w:r>
+        <w:t xml:space="preserve">, or some files might be accidentally avoided during commit, it is a good idea to test if build completes once the code has been pushed to </w:t>
+      </w:r>
+      <w:proofErr w:type="spellStart"/>
+      <w:r>
+        <w:t>git</w:t>
+      </w:r>
+      <w:proofErr w:type="spellEnd"/>
+      <w:r>
+        <w:t>. Check out the code into a clean location and build it to see if any errors occur.</w:t>
+      </w:r>
+    </w:p>
+    <w:p>
+      <w:pPr>
+        <w:pStyle w:val="Heading1"/>
+      </w:pPr>
       <w:r>
         <w:t xml:space="preserve">Developing Databases for </w:t>
       </w:r>
@@ -19133,7 +19132,7 @@
 </file>
 
 <file path=customXml/itemProps1.xml><?xml version="1.0" encoding="utf-8"?>
-<ds:datastoreItem xmlns:ds="http://schemas.openxmlformats.org/officeDocument/2006/customXml" ds:itemID="{DEB344FB-6E4F-4B7A-B48F-35F610930E38}">
+<ds:datastoreItem xmlns:ds="http://schemas.openxmlformats.org/officeDocument/2006/customXml" ds:itemID="{4C64D248-7FA4-4A51-BF5B-ABADB585DAB5}">
   <ds:schemaRefs>
     <ds:schemaRef ds:uri="http://schemas.openxmlformats.org/officeDocument/2006/bibliography"/>
   </ds:schemaRefs>

</xml_diff>

<commit_message>
Docs updated with test cases.
</commit_message>
<xml_diff>
--- a/docs/dev/User's Guide.docx
+++ b/docs/dev/User's Guide.docx
@@ -19609,6 +19609,75 @@
       <w:r>
         <w:t>test many aspects of the configuration and the code.</w:t>
       </w:r>
+      <w:r>
+        <w:t xml:space="preserve"> Tests are organized by the projects being tested.</w:t>
+      </w:r>
+    </w:p>
+    <w:p>
+      <w:r>
+        <w:t>There are at least three types of tests, distinguished by the level of complexity of the system required to run them.</w:t>
+      </w:r>
+    </w:p>
+    <w:p>
+      <w:pPr>
+        <w:pStyle w:val="ListParagraph"/>
+        <w:numPr>
+          <w:ilvl w:val="0"/>
+          <w:numId w:val="15"/>
+        </w:numPr>
+      </w:pPr>
+      <w:r>
+        <w:t>Simple tests: They can be run once the solution is compiled, they do not require the preconfiguration of any databases.</w:t>
+      </w:r>
+    </w:p>
+    <w:p>
+      <w:pPr>
+        <w:pStyle w:val="ListParagraph"/>
+        <w:numPr>
+          <w:ilvl w:val="0"/>
+          <w:numId w:val="15"/>
+        </w:numPr>
+      </w:pPr>
+      <w:r>
+        <w:t>Tests requiring database preconfiguration: These tests read data from some type of database but they do not rely on a complete Graywulf system. The schema connector tests might require MySQL and Postgres installations.</w:t>
+      </w:r>
+      <w:r>
+        <w:t xml:space="preserve"> Not that these servers might be in case-sensitive mode.</w:t>
+      </w:r>
+    </w:p>
+    <w:p>
+      <w:pPr>
+        <w:pStyle w:val="ListParagraph"/>
+        <w:numPr>
+          <w:ilvl w:val="0"/>
+          <w:numId w:val="15"/>
+        </w:numPr>
+      </w:pPr>
+      <w:r>
+        <w:t xml:space="preserve">Test requiring a full Graywulf configuration: All tests that schedules jobs (queries, table exports etc.) require a completely configure Graywulf system. </w:t>
+      </w:r>
+    </w:p>
+    <w:p>
+      <w:r>
+        <w:lastRenderedPageBreak/>
+        <w:t xml:space="preserve">Some tests can fire up an instance of the Scheduler or the </w:t>
+      </w:r>
+      <w:proofErr w:type="spellStart"/>
+      <w:r>
+        <w:t>Remoting</w:t>
+      </w:r>
+      <w:proofErr w:type="spellEnd"/>
+      <w:r>
+        <w:t xml:space="preserve"> Service to complete. The project </w:t>
+      </w:r>
+      <w:proofErr w:type="spellStart"/>
+      <w:r>
+        <w:t>Jhu.Graywulf.Test</w:t>
+      </w:r>
+      <w:proofErr w:type="spellEnd"/>
+      <w:r>
+        <w:t xml:space="preserve"> implements classes to help these scenarios.</w:t>
+      </w:r>
     </w:p>
     <w:p>
       <w:r>
@@ -19643,27 +19712,842 @@
       <w:r>
         <w:t xml:space="preserve"> installations can reside on the same servers side by side to avoid the need of additional hardware for development and testing.</w:t>
       </w:r>
-    </w:p>
-    <w:p>
+      <w:r>
+        <w:t xml:space="preserve"> This is achieved by having multiple databases for the registry with different names and services listening on separate ports.</w:t>
+      </w:r>
+    </w:p>
+    <w:p>
+      <w:pPr>
+        <w:pStyle w:val="Heading3"/>
+      </w:pPr>
+      <w:r>
+        <w:t>Databases required for testing</w:t>
+      </w:r>
+    </w:p>
+    <w:p>
+      <w:r>
+        <w:t>Unit tests that exercise any database-related functionality require some preconfigured databases to complete successfully. These include IO, Schema and Parser tests. Create the following databases on the developer machine using the scripts in the /</w:t>
+      </w:r>
+      <w:proofErr w:type="spellStart"/>
+      <w:r>
+        <w:t>sql</w:t>
+      </w:r>
+      <w:proofErr w:type="spellEnd"/>
+      <w:r>
+        <w:t xml:space="preserve"> directory:</w:t>
+      </w:r>
+    </w:p>
+    <w:p>
+      <w:pPr>
+        <w:pStyle w:val="ListParagraph"/>
+        <w:numPr>
+          <w:ilvl w:val="0"/>
+          <w:numId w:val="18"/>
+        </w:numPr>
+      </w:pPr>
+      <w:r>
+        <w:rPr>
+          <w:b/>
+        </w:rPr>
+        <w:t>Graywulf_IO_Test:</w:t>
+      </w:r>
+      <w:r>
+        <w:t xml:space="preserve"> contains table with various data types (null and not null) to test file export functionality.</w:t>
+      </w:r>
+    </w:p>
+    <w:p>
+      <w:pPr>
+        <w:pStyle w:val="ListParagraph"/>
+        <w:numPr>
+          <w:ilvl w:val="0"/>
+          <w:numId w:val="18"/>
+        </w:numPr>
+      </w:pPr>
+      <w:r>
+        <w:rPr>
+          <w:b/>
+        </w:rPr>
+        <w:t>Graywulf_Schema_Test:</w:t>
+      </w:r>
+      <w:r>
+        <w:t xml:space="preserve"> contains various kinds of database objects to test the schema connector. There is a separate version of the script for each database platform: SqlServer, MySQL, PostgreSQL. All three must exists in order to all tests to complete.</w:t>
+      </w:r>
+    </w:p>
+    <w:p>
+      <w:pPr>
+        <w:pStyle w:val="ListParagraph"/>
+        <w:numPr>
+          <w:ilvl w:val="0"/>
+          <w:numId w:val="18"/>
+        </w:numPr>
+      </w:pPr>
+      <w:r>
+        <w:rPr>
+          <w:b/>
+        </w:rPr>
+        <w:t>Graywulf_Registry_Test:</w:t>
+      </w:r>
+      <w:r>
+        <w:t xml:space="preserve"> This database is automatically generated during test runs. An exisiting database might need to be deleted in order to all tests to complete.</w:t>
+      </w:r>
+    </w:p>
+    <w:p>
+      <w:pPr>
+        <w:pStyle w:val="Heading3"/>
+      </w:pPr>
+      <w:r>
+        <w:t>Testing jobs</w:t>
+      </w:r>
+    </w:p>
+    <w:p>
+      <w:r>
+        <w:t xml:space="preserve">To execute jobs unit tests successfully a complete </w:t>
+      </w:r>
+      <w:proofErr w:type="spellStart"/>
+      <w:r>
+        <w:t>Graywulf</w:t>
+      </w:r>
+      <w:proofErr w:type="spellEnd"/>
+      <w:r>
+        <w:t xml:space="preserve"> configuration is needed. This can be achieved by copying the configuration from the production system, as described in </w:t>
+      </w:r>
+      <w:r>
+        <w:rPr>
+          <w:highlight w:val="yellow"/>
+        </w:rPr>
+        <w:t>Sec. XX</w:t>
+      </w:r>
+      <w:r>
+        <w:t>. When running unit tests for jobs, the scheduler services is started in the background that communicates with the Registry, polls it for new jobs and execute those jobs. In this scenario, jobs are synchronized, and only a single job can run at a time. This policy makes running tests much slower than jobs would normally run.</w:t>
+      </w:r>
+      <w:r>
+        <w:t xml:space="preserve"> To avoid confusion with the production system, when the debug system is installed on the same hardware, it is of high importance to use a separate Registry database and run the debug version of the Remote Services on a port different from the production system.</w:t>
+      </w:r>
+    </w:p>
+    <w:p>
+      <w:pPr>
+        <w:pStyle w:val="Heading3"/>
+      </w:pPr>
+      <w:r>
+        <w:t>Debugging jobs</w:t>
+      </w:r>
+    </w:p>
+    <w:p>
+      <w:r>
+        <w:t>Most core functions can be tested and debugged locally on the development machine, except jobs, which delegate task to the worker nodes.</w:t>
+      </w:r>
+      <w:r>
+        <w:t xml:space="preserve"> Task delegation is done via the Remote Service which accepts </w:t>
+      </w:r>
       <w:r>
         <w:lastRenderedPageBreak/>
-        <w:t>Required databases:</w:t>
-      </w:r>
-    </w:p>
-    <w:p>
-      <w:proofErr w:type="spellStart"/>
-      <w:r>
-        <w:t>MySQL</w:t>
-      </w:r>
-      <w:proofErr w:type="spellEnd"/>
-      <w:r>
-        <w:t xml:space="preserve">, </w:t>
-      </w:r>
-      <w:proofErr w:type="spellStart"/>
-      <w:r>
-        <w:t>postgres</w:t>
-      </w:r>
-      <w:proofErr w:type="spellEnd"/>
+        <w:t>request from the client (in the current situation the client is the job running inside the scheduler), and executed them. To debug delegated code, you need to use the remote debugger.</w:t>
+      </w:r>
+    </w:p>
+    <w:p>
+      <w:pPr>
+        <w:pStyle w:val="Heading3"/>
+      </w:pPr>
+      <w:r>
+        <w:t>Testing the user interface</w:t>
+      </w:r>
+    </w:p>
+    <w:p>
+      <w:r>
+        <w:t>As the administrator interface is only used internally at the moment, no particular testing is to be done.</w:t>
+      </w:r>
+    </w:p>
+    <w:p>
+      <w:r>
+        <w:t xml:space="preserve">There are two other web sites to be tested: </w:t>
+      </w:r>
+      <w:proofErr w:type="spellStart"/>
+      <w:r>
+        <w:t>gwauth</w:t>
+      </w:r>
+      <w:proofErr w:type="spellEnd"/>
+      <w:r>
+        <w:t xml:space="preserve"> and </w:t>
+      </w:r>
+      <w:proofErr w:type="spellStart"/>
+      <w:r>
+        <w:t>gwui</w:t>
+      </w:r>
+      <w:proofErr w:type="spellEnd"/>
+      <w:r>
+        <w:t xml:space="preserve">, the first being the entry point for central authentication, the other being the user query interface. </w:t>
+      </w:r>
+      <w:r>
+        <w:t>To test the user interface, go through the following checklist manually.</w:t>
+      </w:r>
+    </w:p>
+    <w:p>
+      <w:pPr>
+        <w:pStyle w:val="Task"/>
+      </w:pPr>
+      <w:r>
+        <w:t xml:space="preserve">Open a web browser and go to </w:t>
+      </w:r>
+      <w:hyperlink r:id="rId9" w:history="1">
+        <w:r>
+          <w:rPr>
+            <w:rStyle w:val="Hyperlink"/>
+          </w:rPr>
+          <w:t>http://localhost/gwui/Check.aspx</w:t>
+        </w:r>
+      </w:hyperlink>
+      <w:r>
+        <w:t>. You should see the results from the self-check routine.</w:t>
+      </w:r>
+      <w:r>
+        <w:t xml:space="preserve"> All tests must be in green to proceed.</w:t>
+      </w:r>
+    </w:p>
+    <w:p>
+      <w:pPr>
+        <w:pStyle w:val="Task"/>
+      </w:pPr>
+      <w:r>
+        <w:t>G</w:t>
+      </w:r>
+      <w:r>
+        <w:t xml:space="preserve">o to </w:t>
+      </w:r>
+      <w:hyperlink r:id="rId10" w:history="1">
+        <w:r>
+          <w:rPr>
+            <w:rStyle w:val="Hyperlink"/>
+          </w:rPr>
+          <w:t>http://localhost/gwui</w:t>
+        </w:r>
+      </w:hyperlink>
+      <w:r>
+        <w:t>. The welcome screen should appear.</w:t>
+      </w:r>
+    </w:p>
+    <w:p>
+      <w:pPr>
+        <w:pStyle w:val="Task"/>
+      </w:pPr>
+      <w:r>
+        <w:t>Test if you can see the documentation without signing in. Click on the ‘docs’ button in the top right corner.</w:t>
+      </w:r>
+    </w:p>
+    <w:p>
+      <w:pPr>
+        <w:pStyle w:val="Task"/>
+      </w:pPr>
+      <w:r>
+        <w:t>Click on the link ‘feedback’ on the bottom of the page.</w:t>
+      </w:r>
+    </w:p>
+    <w:p>
+      <w:pPr>
+        <w:pStyle w:val="Task"/>
+      </w:pPr>
+      <w:r>
+        <w:t>Click on the link ‘personnel’ on the bottom of the page.</w:t>
+      </w:r>
+    </w:p>
+    <w:p>
+      <w:pPr>
+        <w:pStyle w:val="Task"/>
+      </w:pPr>
+      <w:r>
+        <w:t>Click on the link ‘copyright’ on the bottom of the page.</w:t>
+      </w:r>
+    </w:p>
+    <w:p>
+      <w:pPr>
+        <w:pStyle w:val="Task"/>
+      </w:pPr>
+      <w:r>
+        <w:t>Click on the link ‘help’ on the bottom of the page.</w:t>
+      </w:r>
+    </w:p>
+    <w:p>
+      <w:pPr>
+        <w:pStyle w:val="Task"/>
+      </w:pPr>
+      <w:r>
+        <w:t>Click on ‘sign in’ on the top right corner.</w:t>
+      </w:r>
+    </w:p>
+    <w:p>
+      <w:pPr>
+        <w:pStyle w:val="Task"/>
+      </w:pPr>
+      <w:r>
+        <w:t>Try to sign in with wrong credentials.</w:t>
+      </w:r>
+      <w:r>
+        <w:t xml:space="preserve"> You should get an error message.</w:t>
+      </w:r>
+    </w:p>
+    <w:p>
+      <w:pPr>
+        <w:pStyle w:val="Task"/>
+      </w:pPr>
+      <w:r>
+        <w:t>Sign in with correct credentials. You should be redirected to the main page.</w:t>
+      </w:r>
+    </w:p>
+    <w:p>
+      <w:pPr>
+        <w:pStyle w:val="Task"/>
+      </w:pPr>
+      <w:r>
+        <w:t>Click on the ‘docs’ button on the menu. You should be able to browse the documentation from the menu on the left.</w:t>
+      </w:r>
+    </w:p>
+    <w:p>
+      <w:pPr>
+        <w:pStyle w:val="Task"/>
+      </w:pPr>
+      <w:r>
+        <w:t>Click on the ‘</w:t>
+      </w:r>
+      <w:proofErr w:type="spellStart"/>
+      <w:r>
+        <w:t>mydb</w:t>
+      </w:r>
+      <w:proofErr w:type="spellEnd"/>
+      <w:r>
+        <w:t xml:space="preserve">’ button on the menu. You should see the summary of </w:t>
+      </w:r>
+      <w:proofErr w:type="spellStart"/>
+      <w:r>
+        <w:t>MyDB</w:t>
+      </w:r>
+      <w:proofErr w:type="spellEnd"/>
+      <w:r>
+        <w:t xml:space="preserve"> usage.</w:t>
+      </w:r>
+    </w:p>
+    <w:p>
+      <w:pPr>
+        <w:pStyle w:val="Heading3"/>
+      </w:pPr>
+      <w:r>
+        <w:t>Testing the schema browser</w:t>
+      </w:r>
+    </w:p>
+    <w:p>
+      <w:pPr>
+        <w:pStyle w:val="Task"/>
+      </w:pPr>
+      <w:r>
+        <w:t xml:space="preserve">Go to </w:t>
+      </w:r>
+      <w:hyperlink r:id="rId11" w:history="1">
+        <w:r>
+          <w:rPr>
+            <w:rStyle w:val="Hyperlink"/>
+          </w:rPr>
+          <w:t>http://localhost/gwui</w:t>
+        </w:r>
+      </w:hyperlink>
+      <w:r>
+        <w:t>. The welcome screen should appear. Sign in.</w:t>
+      </w:r>
+    </w:p>
+    <w:p>
+      <w:pPr>
+        <w:pStyle w:val="Task"/>
+      </w:pPr>
+      <w:r>
+        <w:t>Click on ‘schema’ on the menu. You should see the main screen of the schema browser.</w:t>
+      </w:r>
+    </w:p>
+    <w:p>
+      <w:pPr>
+        <w:pStyle w:val="Task"/>
+      </w:pPr>
+      <w:r>
+        <w:t>Select a catalog from the list. The page should refresh asynchronously, without breaking.</w:t>
+      </w:r>
+    </w:p>
+    <w:p>
+      <w:pPr>
+        <w:pStyle w:val="Task"/>
+      </w:pPr>
+      <w:r>
+        <w:t>Select ‘Tables’ from the object category dropdown list. The page should refresh asynchronously, without breaking.</w:t>
+      </w:r>
+    </w:p>
+    <w:p>
+      <w:pPr>
+        <w:pStyle w:val="Task"/>
+      </w:pPr>
+      <w:r>
+        <w:t>Select a table from the ‘Object’ dropdown list. The page should refresh asynchronously, without breaking.</w:t>
+      </w:r>
+    </w:p>
+    <w:p>
+      <w:pPr>
+        <w:pStyle w:val="Task"/>
+      </w:pPr>
+      <w:r>
+        <w:t>Try to click on the ‘Details’, ‘Columns’ and ‘Indexes’ tabs.</w:t>
+      </w:r>
+    </w:p>
+    <w:p>
+      <w:pPr>
+        <w:pStyle w:val="Task"/>
+      </w:pPr>
+      <w:r>
+        <w:t>Repeat the process for views, stored procedures</w:t>
+      </w:r>
+      <w:proofErr w:type="gramStart"/>
+      <w:r>
+        <w:t>,  scalar</w:t>
+      </w:r>
+      <w:proofErr w:type="gramEnd"/>
+      <w:r>
+        <w:t xml:space="preserve"> functions and table-valued functions.</w:t>
+      </w:r>
+    </w:p>
+    <w:p>
+      <w:pPr>
+        <w:pStyle w:val="Heading3"/>
+      </w:pPr>
+      <w:r>
+        <w:t>Testing query submission</w:t>
+      </w:r>
+    </w:p>
+    <w:p>
+      <w:r>
+        <w:t xml:space="preserve">To perform these tests the </w:t>
+      </w:r>
+      <w:proofErr w:type="spellStart"/>
+      <w:r>
+        <w:t>Graywulf</w:t>
+      </w:r>
+      <w:proofErr w:type="spellEnd"/>
+      <w:r>
+        <w:t xml:space="preserve"> scheduler must run in the background.</w:t>
+      </w:r>
+      <w:r>
+        <w:t xml:space="preserve"> The easiest way is to run it from the debugger.</w:t>
+      </w:r>
+      <w:r>
+        <w:t xml:space="preserve"> Also, the remote service should run on all worker nodes.</w:t>
+      </w:r>
+    </w:p>
+    <w:p>
+      <w:pPr>
+        <w:pStyle w:val="Task"/>
+      </w:pPr>
+      <w:r>
+        <w:t>Click on ‘query’ on the menu. The query form should appear.</w:t>
+      </w:r>
+    </w:p>
+    <w:p>
+      <w:pPr>
+        <w:pStyle w:val="Task"/>
+      </w:pPr>
+      <w:r>
+        <w:lastRenderedPageBreak/>
+        <w:t>Type in a simple, valid query (one can be copied from the samples in the documentation).</w:t>
+      </w:r>
+    </w:p>
+    <w:p>
+      <w:pPr>
+        <w:pStyle w:val="Task"/>
+      </w:pPr>
+      <w:r>
+        <w:t>Click on the ‘syntax check’ button. A green message should appear in the lower left corner with the text ‘Query OK’.</w:t>
+      </w:r>
+    </w:p>
+    <w:p>
+      <w:pPr>
+        <w:pStyle w:val="Task"/>
+      </w:pPr>
+      <w:r>
+        <w:t>Modify the query, so that it is intentionally wrong. Click on ‘syntax check’ again. An error message should appear in red.</w:t>
+      </w:r>
+    </w:p>
+    <w:p>
+      <w:pPr>
+        <w:pStyle w:val="Task"/>
+      </w:pPr>
+      <w:r>
+        <w:t>Modify the query again, correct the error. Click on the ‘Execute selected only’ checkbox in the lower right corner. Select the whole query and click on ‘syntax check’. The green message should appear.</w:t>
+      </w:r>
+    </w:p>
+    <w:p>
+      <w:pPr>
+        <w:pStyle w:val="Task"/>
+      </w:pPr>
+      <w:r>
+        <w:t>Now select only part of the query, so that the selection itself is an invalid query. Click on ‘syntax check’. A red error message should appear.</w:t>
+      </w:r>
+    </w:p>
+    <w:p>
+      <w:pPr>
+        <w:pStyle w:val="Task"/>
+      </w:pPr>
+      <w:r>
+        <w:t>Select the entire query and click on ‘quick</w:t>
+      </w:r>
+      <w:r>
+        <w:t xml:space="preserve"> execute</w:t>
+      </w:r>
+      <w:r>
+        <w:t>’ to submit it to the short time-out queue. Wait until the results appear.</w:t>
+      </w:r>
+    </w:p>
+    <w:p>
+      <w:pPr>
+        <w:pStyle w:val="Task"/>
+      </w:pPr>
+      <w:r>
+        <w:t>Click on ‘execute’ to submit the query into the long queue. You should be redirected to the jobs page.</w:t>
+      </w:r>
+    </w:p>
+    <w:p>
+      <w:pPr>
+        <w:pStyle w:val="Task"/>
+      </w:pPr>
+      <w:r>
+        <w:t>The jobs page will refresh regularly. First the job should get into the ‘executing’ state then become ‘finished’.</w:t>
+      </w:r>
+    </w:p>
+    <w:p>
+      <w:pPr>
+        <w:pStyle w:val="Heading3"/>
+      </w:pPr>
+      <w:r>
+        <w:t>Testing table import</w:t>
+      </w:r>
+    </w:p>
+    <w:p>
+      <w:r>
+        <w:t xml:space="preserve">To perform these tests the </w:t>
+      </w:r>
+      <w:proofErr w:type="spellStart"/>
+      <w:r>
+        <w:t>Graywulf</w:t>
+      </w:r>
+      <w:proofErr w:type="spellEnd"/>
+      <w:r>
+        <w:t xml:space="preserve"> scheduler must run in the background. The easiest way is to run it from the debugger. Also, the remote service should run on all worker nodes.</w:t>
+      </w:r>
+    </w:p>
+    <w:p>
+      <w:r>
+        <w:rPr>
+          <w:highlight w:val="yellow"/>
+        </w:rPr>
+        <w:t>TBW, import module not complete yet.</w:t>
+      </w:r>
+    </w:p>
+    <w:p>
+      <w:pPr>
+        <w:pStyle w:val="Heading3"/>
+      </w:pPr>
+      <w:r>
+        <w:t>Testing table export and download</w:t>
+      </w:r>
+    </w:p>
+    <w:p>
+      <w:r>
+        <w:t xml:space="preserve">To perform these tests the </w:t>
+      </w:r>
+      <w:proofErr w:type="spellStart"/>
+      <w:r>
+        <w:t>Graywulf</w:t>
+      </w:r>
+      <w:proofErr w:type="spellEnd"/>
+      <w:r>
+        <w:t xml:space="preserve"> scheduler must run in the background. The easiest way is to run it from the debugger. Also, the remote service should run on all worker nodes.</w:t>
+      </w:r>
+    </w:p>
+    <w:p>
+      <w:pPr>
+        <w:pStyle w:val="Task"/>
+      </w:pPr>
+      <w:r>
+        <w:t xml:space="preserve">Go to </w:t>
+      </w:r>
+      <w:hyperlink r:id="rId12" w:history="1">
+        <w:r>
+          <w:rPr>
+            <w:rStyle w:val="Hyperlink"/>
+          </w:rPr>
+          <w:t>http://localhost/gwui</w:t>
+        </w:r>
+      </w:hyperlink>
+      <w:r>
+        <w:t>, sign in and click on the ‘</w:t>
+      </w:r>
+      <w:proofErr w:type="spellStart"/>
+      <w:r>
+        <w:t>mydb</w:t>
+      </w:r>
+      <w:proofErr w:type="spellEnd"/>
+      <w:r>
+        <w:t>’ button on the menu.</w:t>
+      </w:r>
+    </w:p>
+    <w:p>
+      <w:pPr>
+        <w:pStyle w:val="Task"/>
+      </w:pPr>
+      <w:r>
+        <w:t>Click on the ‘Tables’ tab. You should see a list of your tables. If there is not any, run a query to create a new result table.</w:t>
+      </w:r>
+    </w:p>
+    <w:p>
+      <w:pPr>
+        <w:pStyle w:val="Task"/>
+      </w:pPr>
+      <w:r>
+        <w:t>Select a table by clicking on the checkbox next to its name.</w:t>
+      </w:r>
+    </w:p>
+    <w:p>
+      <w:pPr>
+        <w:pStyle w:val="Task"/>
+      </w:pPr>
+      <w:r>
+        <w:t>Click on the ‘Export’ button. You should be taken to the ‘Export table’ page.</w:t>
+      </w:r>
+    </w:p>
+    <w:p>
+      <w:pPr>
+        <w:pStyle w:val="Task"/>
+      </w:pPr>
+      <w:r>
+        <w:t xml:space="preserve">Check if the table selected in the dropdown list is the same as what you selected. </w:t>
+      </w:r>
+      <w:r>
+        <w:rPr>
+          <w:highlight w:val="yellow"/>
+        </w:rPr>
+        <w:t>This will need update if multi-table download is added.</w:t>
+      </w:r>
+    </w:p>
+    <w:p>
+      <w:pPr>
+        <w:pStyle w:val="Task"/>
+      </w:pPr>
+      <w:r>
+        <w:t>Select ‘CSV’ as output format. Click on ‘OK’ to schedule the export job.</w:t>
+      </w:r>
+      <w:r>
+        <w:t xml:space="preserve"> You should be taken to the job list.</w:t>
+      </w:r>
+    </w:p>
+    <w:p>
+      <w:pPr>
+        <w:pStyle w:val="Task"/>
+      </w:pPr>
+      <w:r>
+        <w:t xml:space="preserve">Click on the ‘Download’ tab and wait until the job completes. </w:t>
+      </w:r>
+    </w:p>
+    <w:p>
+      <w:pPr>
+        <w:pStyle w:val="Task"/>
+      </w:pPr>
+      <w:r>
+        <w:t>Select the job and click on the ‘Download’ button. You should be able to download the exported table as a file.</w:t>
+      </w:r>
+    </w:p>
+    <w:p>
+      <w:pPr>
+        <w:pStyle w:val="Heading3"/>
+      </w:pPr>
+      <w:r>
+        <w:lastRenderedPageBreak/>
+        <w:t>Testing job lists</w:t>
+      </w:r>
+    </w:p>
+    <w:p>
+      <w:r>
+        <w:t xml:space="preserve">Job implementations can change over time, so the web user interface does not rely on any actual job </w:t>
+      </w:r>
+      <w:proofErr w:type="gramStart"/>
+      <w:r>
+        <w:t>binaries,</w:t>
+      </w:r>
+      <w:proofErr w:type="gramEnd"/>
+      <w:r>
+        <w:t xml:space="preserve"> instead it looks into the xml description of the jobs. This is a simple trick to decouple the web page from old versions of the binaries. The only testing we must do here is make sure that job properties are read correctly from the xml and displayed correctly on the web page.</w:t>
+      </w:r>
+    </w:p>
+    <w:p>
+      <w:pPr>
+        <w:pStyle w:val="Task"/>
+      </w:pPr>
+      <w:r>
+        <w:t>Click on the ‘jobs’ button on the menu. You should see a list of all query and table export jobs.</w:t>
+      </w:r>
+    </w:p>
+    <w:p>
+      <w:pPr>
+        <w:pStyle w:val="Task"/>
+      </w:pPr>
+      <w:r>
+        <w:t>Click on the ‘Query jobs’ tab. You should see query jobs only.</w:t>
+      </w:r>
+    </w:p>
+    <w:p>
+      <w:pPr>
+        <w:pStyle w:val="Task"/>
+      </w:pPr>
+      <w:r>
+        <w:t>Select a job and click on the ‘Details’ button. You should see job details.</w:t>
+      </w:r>
+    </w:p>
+    <w:p>
+      <w:pPr>
+        <w:pStyle w:val="Task"/>
+      </w:pPr>
+      <w:r>
+        <w:t>Click on the ‘Query’ tab. You should see the query in an editor.</w:t>
+      </w:r>
+    </w:p>
+    <w:p>
+      <w:pPr>
+        <w:pStyle w:val="Task"/>
+      </w:pPr>
+      <w:r>
+        <w:t>Go back to the jobs list, select a query job and click on the ‘Details button’. Click on the ‘Edit query’ button on the details page. Now you should see the query in the main query editor.</w:t>
+      </w:r>
+    </w:p>
+    <w:p>
+      <w:pPr>
+        <w:pStyle w:val="Task"/>
+      </w:pPr>
+      <w:r>
+        <w:t>Go back to the jobs list and click on the ‘Export Jobs’ tab. Select a job and click on the ‘Details’ button. You should be taken to the job details page.</w:t>
+      </w:r>
+    </w:p>
+    <w:p>
+      <w:pPr>
+        <w:pStyle w:val="Heading3"/>
+      </w:pPr>
+      <w:r>
+        <w:t>Testing</w:t>
+      </w:r>
+      <w:r>
+        <w:t xml:space="preserve"> </w:t>
+      </w:r>
+      <w:proofErr w:type="spellStart"/>
+      <w:r>
+        <w:t>MyDB</w:t>
+      </w:r>
+      <w:proofErr w:type="spellEnd"/>
+      <w:r>
+        <w:t xml:space="preserve"> table manipulation</w:t>
+      </w:r>
+    </w:p>
+    <w:p>
+      <w:pPr>
+        <w:pStyle w:val="Task"/>
+      </w:pPr>
+      <w:r>
+        <w:t>Click on the ‘Tables’ tab, you should see a list of your own tables.</w:t>
+      </w:r>
+    </w:p>
+    <w:p>
+      <w:pPr>
+        <w:pStyle w:val="Task"/>
+      </w:pPr>
+      <w:r>
+        <w:t>Select a table by clicking on the checkbox next to it. Click on the ‘View Schema’ button. You should see the table schema.</w:t>
+      </w:r>
+    </w:p>
+    <w:p>
+      <w:pPr>
+        <w:pStyle w:val="Task"/>
+      </w:pPr>
+      <w:r>
+        <w:t>Go back to the previous page and click on the ‘Peek’ button. You should see the first few rows of the table.</w:t>
+      </w:r>
+    </w:p>
+    <w:p>
+      <w:pPr>
+        <w:pStyle w:val="Task"/>
+      </w:pPr>
+      <w:r>
+        <w:t>Go back and click on the ‘Export’ button. You should be taken to the table export page.</w:t>
+      </w:r>
+    </w:p>
+    <w:p>
+      <w:pPr>
+        <w:pStyle w:val="Task"/>
+      </w:pPr>
+      <w:r>
+        <w:t>Go back and click on the ‘Rename’ button. You should be taken to the rename table page.</w:t>
+      </w:r>
+    </w:p>
+    <w:p>
+      <w:pPr>
+        <w:pStyle w:val="Task"/>
+      </w:pPr>
+      <w:r>
+        <w:t>Click on ‘Ok’ to test if the table can be “renamed” to its old name.</w:t>
+      </w:r>
+      <w:r>
+        <w:t xml:space="preserve"> You should be taken back to the table list and see the original table name.</w:t>
+      </w:r>
+    </w:p>
+    <w:p>
+      <w:pPr>
+        <w:pStyle w:val="Task"/>
+      </w:pPr>
+      <w:r>
+        <w:t xml:space="preserve">Repeat table rename, but this time rename table to a new name. </w:t>
+      </w:r>
+      <w:r>
+        <w:t>You should be taken back to the table list and see the original table name.</w:t>
+      </w:r>
+    </w:p>
+    <w:p>
+      <w:pPr>
+        <w:pStyle w:val="Task"/>
+      </w:pPr>
+      <w:r>
+        <w:t>Repeat table rename, but this click on ‘Cancel’ instead of ‘OK’. You should be taken back to the table list.</w:t>
+      </w:r>
+    </w:p>
+    <w:p>
+      <w:pPr>
+        <w:pStyle w:val="Task"/>
+      </w:pPr>
+      <w:r>
+        <w:t>Go to the table list, select a table and click on the ‘Drop’ button</w:t>
+      </w:r>
+      <w:r>
+        <w:t>. You should be taken to the drop table page.</w:t>
+      </w:r>
+    </w:p>
+    <w:p>
+      <w:pPr>
+        <w:pStyle w:val="Task"/>
+      </w:pPr>
+      <w:r>
+        <w:t>Try to drop the table by clicking the ‘Ok’ button. You should be taken back to the table list where the deleted table should not appear.</w:t>
+      </w:r>
+    </w:p>
+    <w:p>
+      <w:pPr>
+        <w:pStyle w:val="Task"/>
+      </w:pPr>
+      <w:r>
+        <w:t>Try to drop another table, but this time click on the ‘Cancel’ button. You should be taken back to the table list but you should see the table you’ve just attempted (not) to delete.</w:t>
+      </w:r>
+    </w:p>
+    <w:p>
+      <w:pPr>
+        <w:pStyle w:val="Heading3"/>
+      </w:pPr>
+      <w:r>
+        <w:t>Testing user registration</w:t>
+      </w:r>
     </w:p>
     <w:p>
       <w:pPr>
@@ -19701,7 +20585,11 @@
       </w:r>
       <w:proofErr w:type="spellEnd"/>
       <w:r>
-        <w:t xml:space="preserve"> code base. Applications should be combined into a single Visual Studio solution with the </w:t>
+        <w:t xml:space="preserve"> code base. Applications should be combined </w:t>
+      </w:r>
+      <w:r>
+        <w:lastRenderedPageBreak/>
+        <w:t xml:space="preserve">into a single Visual Studio solution with the </w:t>
       </w:r>
       <w:proofErr w:type="spellStart"/>
       <w:r>
@@ -19710,6 +20598,22 @@
       <w:proofErr w:type="spellEnd"/>
       <w:r>
         <w:t xml:space="preserve"> API project and unit tests can then be run on both parts of the solution at the same time.</w:t>
+      </w:r>
+    </w:p>
+    <w:p>
+      <w:pPr>
+        <w:pStyle w:val="Heading3"/>
+      </w:pPr>
+      <w:r>
+        <w:t xml:space="preserve">Testing </w:t>
+      </w:r>
+      <w:proofErr w:type="spellStart"/>
+      <w:r>
+        <w:t>SciDrive</w:t>
+      </w:r>
+      <w:proofErr w:type="spellEnd"/>
+      <w:r>
+        <w:t xml:space="preserve"> integration</w:t>
       </w:r>
     </w:p>
     <w:p>
@@ -20306,7 +21210,7 @@
   <w:abstractNum w:abstractNumId="4">
     <w:nsid w:val="2A24691C"/>
     <w:multiLevelType w:val="hybridMultilevel"/>
-    <w:tmpl w:val="BD109850"/>
+    <w:tmpl w:val="DC7863B0"/>
     <w:lvl w:ilvl="0" w:tplc="04090001">
       <w:start w:val="1"/>
       <w:numFmt w:val="bullet"/>
@@ -21268,9 +22172,9 @@
     </w:lvl>
   </w:abstractNum>
   <w:abstractNum w:abstractNumId="13">
-    <w:nsid w:val="69720047"/>
+    <w:nsid w:val="650E230D"/>
     <w:multiLevelType w:val="hybridMultilevel"/>
-    <w:tmpl w:val="A5B8F796"/>
+    <w:tmpl w:val="A01611B8"/>
     <w:lvl w:ilvl="0" w:tplc="04090001">
       <w:start w:val="1"/>
       <w:numFmt w:val="bullet"/>
@@ -21381,9 +22285,235 @@
     </w:lvl>
   </w:abstractNum>
   <w:abstractNum w:abstractNumId="14">
+    <w:nsid w:val="678F2B13"/>
+    <w:multiLevelType w:val="hybridMultilevel"/>
+    <w:tmpl w:val="75781D56"/>
+    <w:lvl w:ilvl="0" w:tplc="04090001">
+      <w:start w:val="1"/>
+      <w:numFmt w:val="bullet"/>
+      <w:lvlText w:val=""/>
+      <w:lvlJc w:val="left"/>
+      <w:pPr>
+        <w:ind w:left="720" w:hanging="360"/>
+      </w:pPr>
+      <w:rPr>
+        <w:rFonts w:ascii="Symbol" w:hAnsi="Symbol" w:hint="default"/>
+      </w:rPr>
+    </w:lvl>
+    <w:lvl w:ilvl="1" w:tplc="04090003" w:tentative="1">
+      <w:start w:val="1"/>
+      <w:numFmt w:val="bullet"/>
+      <w:lvlText w:val="o"/>
+      <w:lvlJc w:val="left"/>
+      <w:pPr>
+        <w:ind w:left="1440" w:hanging="360"/>
+      </w:pPr>
+      <w:rPr>
+        <w:rFonts w:ascii="Courier New" w:hAnsi="Courier New" w:cs="Courier New" w:hint="default"/>
+      </w:rPr>
+    </w:lvl>
+    <w:lvl w:ilvl="2" w:tplc="04090005" w:tentative="1">
+      <w:start w:val="1"/>
+      <w:numFmt w:val="bullet"/>
+      <w:lvlText w:val=""/>
+      <w:lvlJc w:val="left"/>
+      <w:pPr>
+        <w:ind w:left="2160" w:hanging="360"/>
+      </w:pPr>
+      <w:rPr>
+        <w:rFonts w:ascii="Wingdings" w:hAnsi="Wingdings" w:hint="default"/>
+      </w:rPr>
+    </w:lvl>
+    <w:lvl w:ilvl="3" w:tplc="04090001" w:tentative="1">
+      <w:start w:val="1"/>
+      <w:numFmt w:val="bullet"/>
+      <w:lvlText w:val=""/>
+      <w:lvlJc w:val="left"/>
+      <w:pPr>
+        <w:ind w:left="2880" w:hanging="360"/>
+      </w:pPr>
+      <w:rPr>
+        <w:rFonts w:ascii="Symbol" w:hAnsi="Symbol" w:hint="default"/>
+      </w:rPr>
+    </w:lvl>
+    <w:lvl w:ilvl="4" w:tplc="04090003" w:tentative="1">
+      <w:start w:val="1"/>
+      <w:numFmt w:val="bullet"/>
+      <w:lvlText w:val="o"/>
+      <w:lvlJc w:val="left"/>
+      <w:pPr>
+        <w:ind w:left="3600" w:hanging="360"/>
+      </w:pPr>
+      <w:rPr>
+        <w:rFonts w:ascii="Courier New" w:hAnsi="Courier New" w:cs="Courier New" w:hint="default"/>
+      </w:rPr>
+    </w:lvl>
+    <w:lvl w:ilvl="5" w:tplc="04090005" w:tentative="1">
+      <w:start w:val="1"/>
+      <w:numFmt w:val="bullet"/>
+      <w:lvlText w:val=""/>
+      <w:lvlJc w:val="left"/>
+      <w:pPr>
+        <w:ind w:left="4320" w:hanging="360"/>
+      </w:pPr>
+      <w:rPr>
+        <w:rFonts w:ascii="Wingdings" w:hAnsi="Wingdings" w:hint="default"/>
+      </w:rPr>
+    </w:lvl>
+    <w:lvl w:ilvl="6" w:tplc="04090001" w:tentative="1">
+      <w:start w:val="1"/>
+      <w:numFmt w:val="bullet"/>
+      <w:lvlText w:val=""/>
+      <w:lvlJc w:val="left"/>
+      <w:pPr>
+        <w:ind w:left="5040" w:hanging="360"/>
+      </w:pPr>
+      <w:rPr>
+        <w:rFonts w:ascii="Symbol" w:hAnsi="Symbol" w:hint="default"/>
+      </w:rPr>
+    </w:lvl>
+    <w:lvl w:ilvl="7" w:tplc="04090003" w:tentative="1">
+      <w:start w:val="1"/>
+      <w:numFmt w:val="bullet"/>
+      <w:lvlText w:val="o"/>
+      <w:lvlJc w:val="left"/>
+      <w:pPr>
+        <w:ind w:left="5760" w:hanging="360"/>
+      </w:pPr>
+      <w:rPr>
+        <w:rFonts w:ascii="Courier New" w:hAnsi="Courier New" w:cs="Courier New" w:hint="default"/>
+      </w:rPr>
+    </w:lvl>
+    <w:lvl w:ilvl="8" w:tplc="04090005" w:tentative="1">
+      <w:start w:val="1"/>
+      <w:numFmt w:val="bullet"/>
+      <w:lvlText w:val=""/>
+      <w:lvlJc w:val="left"/>
+      <w:pPr>
+        <w:ind w:left="6480" w:hanging="360"/>
+      </w:pPr>
+      <w:rPr>
+        <w:rFonts w:ascii="Wingdings" w:hAnsi="Wingdings" w:hint="default"/>
+      </w:rPr>
+    </w:lvl>
+  </w:abstractNum>
+  <w:abstractNum w:abstractNumId="15">
+    <w:nsid w:val="69720047"/>
+    <w:multiLevelType w:val="hybridMultilevel"/>
+    <w:tmpl w:val="A5B8F796"/>
+    <w:lvl w:ilvl="0" w:tplc="04090001">
+      <w:start w:val="1"/>
+      <w:numFmt w:val="bullet"/>
+      <w:lvlText w:val=""/>
+      <w:lvlJc w:val="left"/>
+      <w:pPr>
+        <w:ind w:left="720" w:hanging="360"/>
+      </w:pPr>
+      <w:rPr>
+        <w:rFonts w:ascii="Symbol" w:hAnsi="Symbol" w:hint="default"/>
+      </w:rPr>
+    </w:lvl>
+    <w:lvl w:ilvl="1" w:tplc="04090003" w:tentative="1">
+      <w:start w:val="1"/>
+      <w:numFmt w:val="bullet"/>
+      <w:lvlText w:val="o"/>
+      <w:lvlJc w:val="left"/>
+      <w:pPr>
+        <w:ind w:left="1440" w:hanging="360"/>
+      </w:pPr>
+      <w:rPr>
+        <w:rFonts w:ascii="Courier New" w:hAnsi="Courier New" w:cs="Courier New" w:hint="default"/>
+      </w:rPr>
+    </w:lvl>
+    <w:lvl w:ilvl="2" w:tplc="04090005" w:tentative="1">
+      <w:start w:val="1"/>
+      <w:numFmt w:val="bullet"/>
+      <w:lvlText w:val=""/>
+      <w:lvlJc w:val="left"/>
+      <w:pPr>
+        <w:ind w:left="2160" w:hanging="360"/>
+      </w:pPr>
+      <w:rPr>
+        <w:rFonts w:ascii="Wingdings" w:hAnsi="Wingdings" w:hint="default"/>
+      </w:rPr>
+    </w:lvl>
+    <w:lvl w:ilvl="3" w:tplc="04090001" w:tentative="1">
+      <w:start w:val="1"/>
+      <w:numFmt w:val="bullet"/>
+      <w:lvlText w:val=""/>
+      <w:lvlJc w:val="left"/>
+      <w:pPr>
+        <w:ind w:left="2880" w:hanging="360"/>
+      </w:pPr>
+      <w:rPr>
+        <w:rFonts w:ascii="Symbol" w:hAnsi="Symbol" w:hint="default"/>
+      </w:rPr>
+    </w:lvl>
+    <w:lvl w:ilvl="4" w:tplc="04090003" w:tentative="1">
+      <w:start w:val="1"/>
+      <w:numFmt w:val="bullet"/>
+      <w:lvlText w:val="o"/>
+      <w:lvlJc w:val="left"/>
+      <w:pPr>
+        <w:ind w:left="3600" w:hanging="360"/>
+      </w:pPr>
+      <w:rPr>
+        <w:rFonts w:ascii="Courier New" w:hAnsi="Courier New" w:cs="Courier New" w:hint="default"/>
+      </w:rPr>
+    </w:lvl>
+    <w:lvl w:ilvl="5" w:tplc="04090005" w:tentative="1">
+      <w:start w:val="1"/>
+      <w:numFmt w:val="bullet"/>
+      <w:lvlText w:val=""/>
+      <w:lvlJc w:val="left"/>
+      <w:pPr>
+        <w:ind w:left="4320" w:hanging="360"/>
+      </w:pPr>
+      <w:rPr>
+        <w:rFonts w:ascii="Wingdings" w:hAnsi="Wingdings" w:hint="default"/>
+      </w:rPr>
+    </w:lvl>
+    <w:lvl w:ilvl="6" w:tplc="04090001" w:tentative="1">
+      <w:start w:val="1"/>
+      <w:numFmt w:val="bullet"/>
+      <w:lvlText w:val=""/>
+      <w:lvlJc w:val="left"/>
+      <w:pPr>
+        <w:ind w:left="5040" w:hanging="360"/>
+      </w:pPr>
+      <w:rPr>
+        <w:rFonts w:ascii="Symbol" w:hAnsi="Symbol" w:hint="default"/>
+      </w:rPr>
+    </w:lvl>
+    <w:lvl w:ilvl="7" w:tplc="04090003" w:tentative="1">
+      <w:start w:val="1"/>
+      <w:numFmt w:val="bullet"/>
+      <w:lvlText w:val="o"/>
+      <w:lvlJc w:val="left"/>
+      <w:pPr>
+        <w:ind w:left="5760" w:hanging="360"/>
+      </w:pPr>
+      <w:rPr>
+        <w:rFonts w:ascii="Courier New" w:hAnsi="Courier New" w:cs="Courier New" w:hint="default"/>
+      </w:rPr>
+    </w:lvl>
+    <w:lvl w:ilvl="8" w:tplc="04090005" w:tentative="1">
+      <w:start w:val="1"/>
+      <w:numFmt w:val="bullet"/>
+      <w:lvlText w:val=""/>
+      <w:lvlJc w:val="left"/>
+      <w:pPr>
+        <w:ind w:left="6480" w:hanging="360"/>
+      </w:pPr>
+      <w:rPr>
+        <w:rFonts w:ascii="Wingdings" w:hAnsi="Wingdings" w:hint="default"/>
+      </w:rPr>
+    </w:lvl>
+  </w:abstractNum>
+  <w:abstractNum w:abstractNumId="16">
     <w:nsid w:val="7DA27559"/>
     <w:multiLevelType w:val="multilevel"/>
-    <w:tmpl w:val="04090025"/>
+    <w:tmpl w:val="050C156E"/>
     <w:lvl w:ilvl="0">
       <w:start w:val="1"/>
       <w:numFmt w:val="decimal"/>
@@ -21475,7 +22605,7 @@
       </w:pPr>
     </w:lvl>
   </w:abstractNum>
-  <w:abstractNum w:abstractNumId="15">
+  <w:abstractNum w:abstractNumId="17">
     <w:nsid w:val="7F646D9C"/>
     <w:multiLevelType w:val="hybridMultilevel"/>
     <w:tmpl w:val="88FE10F8"/>
@@ -21595,7 +22725,7 @@
     <w:abstractNumId w:val="11"/>
   </w:num>
   <w:num w:numId="3">
-    <w:abstractNumId w:val="13"/>
+    <w:abstractNumId w:val="15"/>
   </w:num>
   <w:num w:numId="4">
     <w:abstractNumId w:val="5"/>
@@ -21625,7 +22755,7 @@
     <w:abstractNumId w:val="0"/>
   </w:num>
   <w:num w:numId="13">
-    <w:abstractNumId w:val="14"/>
+    <w:abstractNumId w:val="16"/>
   </w:num>
   <w:num w:numId="14">
     <w:abstractNumId w:val="8"/>
@@ -21634,7 +22764,13 @@
     <w:abstractNumId w:val="4"/>
   </w:num>
   <w:num w:numId="16">
-    <w:abstractNumId w:val="15"/>
+    <w:abstractNumId w:val="17"/>
+  </w:num>
+  <w:num w:numId="17">
+    <w:abstractNumId w:val="13"/>
+  </w:num>
+  <w:num w:numId="18">
+    <w:abstractNumId w:val="14"/>
   </w:num>
 </w:numbering>
 </file>
@@ -21865,7 +23001,7 @@
     <w:uiPriority w:val="9"/>
     <w:unhideWhenUsed/>
     <w:qFormat/>
-    <w:rsid w:val="00DC7A22"/>
+    <w:rsid w:val="007E1040"/>
     <w:pPr>
       <w:keepNext/>
       <w:keepLines/>
@@ -21874,6 +23010,7 @@
         <w:numId w:val="13"/>
       </w:numPr>
       <w:spacing w:before="240"/>
+      <w:ind w:left="900" w:hanging="900"/>
       <w:outlineLvl w:val="2"/>
     </w:pPr>
     <w:rPr>
@@ -22110,7 +23247,7 @@
     <w:basedOn w:val="DefaultParagraphFont"/>
     <w:link w:val="Heading3"/>
     <w:uiPriority w:val="9"/>
-    <w:rsid w:val="00DC7A22"/>
+    <w:rsid w:val="007E1040"/>
     <w:rPr>
       <w:rFonts w:asciiTheme="majorHAnsi" w:eastAsiaTheme="majorEastAsia" w:hAnsiTheme="majorHAnsi" w:cstheme="majorBidi"/>
       <w:b/>
@@ -22706,7 +23843,7 @@
 </file>
 
 <file path=customXml/itemProps1.xml><?xml version="1.0" encoding="utf-8"?>
-<ds:datastoreItem xmlns:ds="http://schemas.openxmlformats.org/officeDocument/2006/customXml" ds:itemID="{7E41305C-B9F4-4163-8716-32ED3DAC906B}">
+<ds:datastoreItem xmlns:ds="http://schemas.openxmlformats.org/officeDocument/2006/customXml" ds:itemID="{B1247F80-1CD9-4BC9-95C3-BFD8038FABE2}">
   <ds:schemaRefs>
     <ds:schemaRef ds:uri="http://schemas.openxmlformats.org/officeDocument/2006/bibliography"/>
   </ds:schemaRefs>

</xml_diff>

<commit_message>
Some notes based on our clean install on the VM (mitya, deo).
</commit_message>
<xml_diff>
--- a/docs/dev/User's Guide.docx
+++ b/docs/dev/User's Guide.docx
@@ -88,12 +88,28 @@
       <w:pPr>
         <w:jc w:val="left"/>
       </w:pPr>
+      <w:proofErr w:type="spellStart"/>
       <w:r>
         <w:rPr>
           <w:b/>
         </w:rPr>
-        <w:t>László Dobos</w:t>
-      </w:r>
+        <w:t>László</w:t>
+      </w:r>
+      <w:proofErr w:type="spellEnd"/>
+      <w:r>
+        <w:rPr>
+          <w:b/>
+        </w:rPr>
+        <w:t xml:space="preserve"> </w:t>
+      </w:r>
+      <w:proofErr w:type="spellStart"/>
+      <w:r>
+        <w:rPr>
+          <w:b/>
+        </w:rPr>
+        <w:t>Dobos</w:t>
+      </w:r>
+      <w:proofErr w:type="spellEnd"/>
       <w:r>
         <w:br/>
       </w:r>
@@ -13277,6 +13293,15 @@
       <w:r>
         <w:t>.Net 4.0</w:t>
       </w:r>
+      <w:r>
+        <w:t xml:space="preserve"> </w:t>
+      </w:r>
+      <w:r>
+        <w:rPr>
+          <w:highlight w:val="red"/>
+        </w:rPr>
+        <w:t>(and 3.5)</w:t>
+      </w:r>
     </w:p>
     <w:p>
       <w:pPr>
@@ -13789,70 +13814,65 @@
     </w:p>
     <w:p>
       <w:pPr>
-        <w:pStyle w:val="Heading3"/>
-      </w:pPr>
-      <w:bookmarkStart w:id="49" w:name="_Toc378350080"/>
-      <w:r>
-        <w:lastRenderedPageBreak/>
-        <w:t xml:space="preserve">Setting up a </w:t>
-      </w:r>
-      <w:r>
-        <w:t>domain</w:t>
-      </w:r>
-      <w:r>
-        <w:t xml:space="preserve"> account for SQL Servers</w:t>
-      </w:r>
-      <w:bookmarkEnd w:id="49"/>
-    </w:p>
-    <w:p>
-      <w:r>
-        <w:t xml:space="preserve">To get the best performance and allow Kerberos-based identity delegation (for example with linked servers in certain </w:t>
-      </w:r>
-      <w:proofErr w:type="spellStart"/>
-      <w:r>
-        <w:t>scenarious</w:t>
-      </w:r>
-      <w:proofErr w:type="spellEnd"/>
-      <w:r>
-        <w:t xml:space="preserve">), SQL Servers are best run under a domain account instead of the local system account. A few settings in the group policy </w:t>
-      </w:r>
-      <w:r>
-        <w:t>have</w:t>
-      </w:r>
-      <w:r>
-        <w:t xml:space="preserve"> to be made to be able to run SQL Server successfully.</w:t>
-      </w:r>
-    </w:p>
-    <w:p>
-      <w:pPr>
         <w:pStyle w:val="ListParagraph"/>
         <w:numPr>
           <w:ilvl w:val="0"/>
           <w:numId w:val="2"/>
         </w:numPr>
         <w:rPr>
+          <w:highlight w:val="red"/>
           <w:lang w:val="en-US"/>
         </w:rPr>
       </w:pPr>
       <w:r>
         <w:rPr>
+          <w:highlight w:val="red"/>
           <w:lang w:val="en-US"/>
         </w:rPr>
-        <w:t>Create user MYDOMAIN\</w:t>
-      </w:r>
-      <w:proofErr w:type="spellStart"/>
-      <w:r>
+        <w:t>Remove from the Users group</w:t>
+      </w:r>
+    </w:p>
+    <w:p>
+      <w:pPr>
+        <w:pStyle w:val="ListParagraph"/>
         <w:rPr>
           <w:lang w:val="en-US"/>
         </w:rPr>
-        <w:t>sqlserver</w:t>
-      </w:r>
-      <w:proofErr w:type="spellEnd"/>
-      <w:r>
-        <w:rPr>
-          <w:lang w:val="en-US"/>
-        </w:rPr>
-        <w:t xml:space="preserve"> on the domain controller</w:t>
+      </w:pPr>
+    </w:p>
+    <w:p>
+      <w:pPr>
+        <w:pStyle w:val="Heading3"/>
+      </w:pPr>
+      <w:bookmarkStart w:id="49" w:name="_Toc378350080"/>
+      <w:r>
+        <w:t xml:space="preserve">Setting up a </w:t>
+      </w:r>
+      <w:r>
+        <w:t>domain</w:t>
+      </w:r>
+      <w:r>
+        <w:t xml:space="preserve"> account for SQL Servers</w:t>
+      </w:r>
+      <w:bookmarkEnd w:id="49"/>
+    </w:p>
+    <w:p>
+      <w:r>
+        <w:t xml:space="preserve">To get the best performance and allow Kerberos-based identity delegation (for example with linked servers in certain </w:t>
+      </w:r>
+      <w:proofErr w:type="spellStart"/>
+      <w:r>
+        <w:t>scenarious</w:t>
+      </w:r>
+      <w:proofErr w:type="spellEnd"/>
+      <w:r>
+        <w:t xml:space="preserve">), SQL Servers are best run under a domain account instead of the local system account. A few settings in the group policy </w:t>
+      </w:r>
+      <w:r>
+        <w:t>have</w:t>
+      </w:r>
+      <w:r>
+        <w:t xml:space="preserve"> to be made to be able to run SQL Server successfully.</w:t>
       </w:r>
     </w:p>
     <w:p>
@@ -13870,7 +13890,7 @@
         <w:rPr>
           <w:lang w:val="en-US"/>
         </w:rPr>
-        <w:t>Make MYDOMAIN\</w:t>
+        <w:t>Create user MYDOMAIN\</w:t>
       </w:r>
       <w:proofErr w:type="spellStart"/>
       <w:r>
@@ -13884,56 +13904,7 @@
         <w:rPr>
           <w:lang w:val="en-US"/>
         </w:rPr>
-        <w:t xml:space="preserve"> a member of MYDOMAIN\services</w:t>
-      </w:r>
-    </w:p>
-    <w:p>
-      <w:r>
-        <w:t xml:space="preserve">Go to Group Policy Management on the domain controller and open the group policy object called “Service Accounts” for editing. Under </w:t>
-      </w:r>
-      <w:r>
-        <w:t>“</w:t>
-      </w:r>
-      <w:r>
-        <w:t>Policies\Windows Settings\Security Settings\Local Policies/User Rights Assignment</w:t>
-      </w:r>
-      <w:r>
-        <w:t>”</w:t>
-      </w:r>
-    </w:p>
-    <w:p>
-      <w:pPr>
-        <w:pStyle w:val="Task"/>
-      </w:pPr>
-      <w:r>
-        <w:t>Add MYDOMAIN\</w:t>
-      </w:r>
-      <w:proofErr w:type="spellStart"/>
-      <w:r>
-        <w:t>sqlserver</w:t>
-      </w:r>
-      <w:proofErr w:type="spellEnd"/>
-      <w:r>
-        <w:t xml:space="preserve"> </w:t>
-      </w:r>
-      <w:r>
-        <w:t>to “</w:t>
-      </w:r>
-      <w:r>
-        <w:t>Perform volume maintenance tasks</w:t>
-      </w:r>
-      <w:r>
-        <w:t>”</w:t>
-      </w:r>
-    </w:p>
-    <w:p>
-      <w:r>
-        <w:t>This will allow SQL Server instances to allocate database files instantaneously instead of writing gigabytes of zeros sequentially. Log files, however, still might take a long time to allocate.</w:t>
-      </w:r>
-    </w:p>
-    <w:p>
-      <w:r>
-        <w:t>You also need to grant access to the data directories</w:t>
+        <w:t xml:space="preserve"> on the domain controller</w:t>
       </w:r>
     </w:p>
     <w:p>
@@ -13951,7 +13922,7 @@
         <w:rPr>
           <w:lang w:val="en-US"/>
         </w:rPr>
-        <w:t>Grant MYDOMAIN\</w:t>
+        <w:t>Make MYDOMAIN\</w:t>
       </w:r>
       <w:proofErr w:type="spellStart"/>
       <w:r>
@@ -13965,13 +13936,56 @@
         <w:rPr>
           <w:lang w:val="en-US"/>
         </w:rPr>
-        <w:t xml:space="preserve"> full access to the SQL Server data directory</w:t>
-      </w:r>
-      <w:r>
-        <w:rPr>
-          <w:lang w:val="en-US"/>
-        </w:rPr>
-        <w:t xml:space="preserve"> under Program Files</w:t>
+        <w:t xml:space="preserve"> a member of MYDOMAIN\services</w:t>
+      </w:r>
+    </w:p>
+    <w:p>
+      <w:r>
+        <w:t xml:space="preserve">Go to Group Policy Management on the domain controller and open the group policy object called “Service Accounts” for editing. Under </w:t>
+      </w:r>
+      <w:r>
+        <w:t>“</w:t>
+      </w:r>
+      <w:r>
+        <w:t>Policies\Windows Settings\Security Settings\Local Policies/User Rights Assignment</w:t>
+      </w:r>
+      <w:r>
+        <w:t>”</w:t>
+      </w:r>
+    </w:p>
+    <w:p>
+      <w:pPr>
+        <w:pStyle w:val="Task"/>
+      </w:pPr>
+      <w:r>
+        <w:t>Add MYDOMAIN\</w:t>
+      </w:r>
+      <w:proofErr w:type="spellStart"/>
+      <w:r>
+        <w:t>sqlserver</w:t>
+      </w:r>
+      <w:proofErr w:type="spellEnd"/>
+      <w:r>
+        <w:t xml:space="preserve"> </w:t>
+      </w:r>
+      <w:r>
+        <w:t>to “</w:t>
+      </w:r>
+      <w:r>
+        <w:t>Perform volume maintenance tasks</w:t>
+      </w:r>
+      <w:r>
+        <w:t>”</w:t>
+      </w:r>
+    </w:p>
+    <w:p>
+      <w:r>
+        <w:t>This will allow SQL Server instances to allocate database files instantaneously instead of writing gigabytes of zeros sequentially. Log files, however, still might take a long time to allocate.</w:t>
+      </w:r>
+    </w:p>
+    <w:p>
+      <w:r>
+        <w:t>You also need to grant access to the data directories</w:t>
       </w:r>
     </w:p>
     <w:p>
@@ -13989,7 +14003,27 @@
         <w:rPr>
           <w:lang w:val="en-US"/>
         </w:rPr>
-        <w:t>Grant full access to the network share \\MACHINE\Data</w:t>
+        <w:t>Grant MYDOMAIN\</w:t>
+      </w:r>
+      <w:proofErr w:type="spellStart"/>
+      <w:r>
+        <w:rPr>
+          <w:lang w:val="en-US"/>
+        </w:rPr>
+        <w:t>sqlserver</w:t>
+      </w:r>
+      <w:proofErr w:type="spellEnd"/>
+      <w:r>
+        <w:rPr>
+          <w:lang w:val="en-US"/>
+        </w:rPr>
+        <w:t xml:space="preserve"> full access to the SQL Server data directory</w:t>
+      </w:r>
+      <w:r>
+        <w:rPr>
+          <w:lang w:val="en-US"/>
+        </w:rPr>
+        <w:t xml:space="preserve"> under Program Files</w:t>
       </w:r>
     </w:p>
     <w:p>
@@ -14007,7 +14041,7 @@
         <w:rPr>
           <w:lang w:val="en-US"/>
         </w:rPr>
-        <w:t>Grant full access to the RAID volume root directories C:\Data\Data0, C:\Data\Data1 etc.</w:t>
+        <w:t>Grant full access to the network share \\MACHINE\Data</w:t>
       </w:r>
     </w:p>
     <w:p>
@@ -14025,135 +14059,7 @@
         <w:rPr>
           <w:lang w:val="en-US"/>
         </w:rPr>
-        <w:t>Grant full access to the RAID volumes themselves. To do this, go to the mounted volumes properties page.</w:t>
-      </w:r>
-    </w:p>
-    <w:p>
-      <w:r>
-        <w:t>After the account has been created, you should reconfigure the MSSQLSERVER service on each machine to run under this account.</w:t>
-      </w:r>
-    </w:p>
-    <w:p>
-      <w:pPr>
-        <w:pStyle w:val="Task"/>
-      </w:pPr>
-      <w:r>
-        <w:t>Reconfigure MSSQLSERVICE on all machines to run under MYDOMAIN\</w:t>
-      </w:r>
-      <w:proofErr w:type="spellStart"/>
-      <w:r>
-        <w:t>sqlserver</w:t>
-      </w:r>
-      <w:proofErr w:type="spellEnd"/>
-    </w:p>
-    <w:p>
-      <w:pPr>
-        <w:pStyle w:val="Heading3"/>
-      </w:pPr>
-      <w:bookmarkStart w:id="50" w:name="_Toc378350081"/>
-      <w:r>
-        <w:t xml:space="preserve">Creating a service account for </w:t>
-      </w:r>
-      <w:proofErr w:type="spellStart"/>
-      <w:r>
-        <w:t>Graywulf</w:t>
-      </w:r>
-      <w:bookmarkEnd w:id="50"/>
-      <w:proofErr w:type="spellEnd"/>
-    </w:p>
-    <w:p>
-      <w:proofErr w:type="spellStart"/>
-      <w:r>
-        <w:t>Graywulf</w:t>
-      </w:r>
-      <w:proofErr w:type="spellEnd"/>
-      <w:r>
-        <w:t xml:space="preserve"> uses Windows authentication for intra-server communication, thus servers must be in the same Windows domain. Web sites and services must run under the same service account that has access to all necessary resources. The service account has to be a Windows domain account. </w:t>
-      </w:r>
-      <w:r>
-        <w:t xml:space="preserve"> All </w:t>
-      </w:r>
-      <w:proofErr w:type="spellStart"/>
-      <w:r>
-        <w:t>Graywulf</w:t>
-      </w:r>
-      <w:proofErr w:type="spellEnd"/>
-      <w:r>
-        <w:t xml:space="preserve"> services will run under or impersonate themselves under this domain account. </w:t>
-      </w:r>
-      <w:r>
-        <w:t>The</w:t>
-      </w:r>
-      <w:r>
-        <w:t xml:space="preserve"> suggest</w:t>
-      </w:r>
-      <w:r>
-        <w:t>ed</w:t>
-      </w:r>
-      <w:r>
-        <w:t xml:space="preserve"> name</w:t>
-      </w:r>
-      <w:r>
-        <w:t xml:space="preserve"> for</w:t>
-      </w:r>
-      <w:r>
-        <w:t xml:space="preserve"> this account </w:t>
-      </w:r>
-      <w:r>
-        <w:t>is MYDOMAIN\</w:t>
-      </w:r>
-      <w:proofErr w:type="spellStart"/>
-      <w:r>
-        <w:t>Graywulf</w:t>
-      </w:r>
-      <w:proofErr w:type="spellEnd"/>
-      <w:r>
-        <w:t>.</w:t>
-      </w:r>
-    </w:p>
-    <w:p>
-      <w:r>
-        <w:t>The following checklist can be used to configure the permission this account must have:</w:t>
-      </w:r>
-    </w:p>
-    <w:p>
-      <w:pPr>
-        <w:pStyle w:val="Task"/>
-      </w:pPr>
-      <w:r>
-        <w:t>Create MYDOMAIN\</w:t>
-      </w:r>
-      <w:proofErr w:type="spellStart"/>
-      <w:r>
-        <w:t>graywulf</w:t>
-      </w:r>
-      <w:proofErr w:type="spellEnd"/>
-      <w:r>
-        <w:t xml:space="preserve"> on the domain controller </w:t>
-      </w:r>
-    </w:p>
-    <w:p>
-      <w:pPr>
-        <w:pStyle w:val="Task"/>
-      </w:pPr>
-      <w:r>
-        <w:t>Make MYDOMAIN\</w:t>
-      </w:r>
-      <w:proofErr w:type="spellStart"/>
-      <w:r>
-        <w:t>graywulf</w:t>
-      </w:r>
-      <w:proofErr w:type="spellEnd"/>
-      <w:r>
-        <w:t xml:space="preserve"> a member of MYDOMAIN\services</w:t>
-      </w:r>
-    </w:p>
-    <w:p>
-      <w:pPr>
-        <w:pStyle w:val="Task"/>
-      </w:pPr>
-      <w:r>
-        <w:t>Full access to the network shares of all data directories of the worker nodes</w:t>
+        <w:t>Grant full access to the RAID volume root directories C:\Data\Data0, C:\Data\Data1 etc.</w:t>
       </w:r>
     </w:p>
     <w:p>
@@ -14171,7 +14077,136 @@
         <w:rPr>
           <w:lang w:val="en-US"/>
         </w:rPr>
-        <w:t>Windows user account added on all SQL Servers</w:t>
+        <w:t>Grant full access to the RAID volumes themselves. To do this, go to the mounted volumes properties page.</w:t>
+      </w:r>
+    </w:p>
+    <w:p>
+      <w:r>
+        <w:t>After the account has been created, you should reconfigure the MSSQLSERVER service on each machine to run under this account.</w:t>
+      </w:r>
+    </w:p>
+    <w:p>
+      <w:pPr>
+        <w:pStyle w:val="Task"/>
+      </w:pPr>
+      <w:r>
+        <w:t>Reconfigure MSSQLSERVICE on all machines to run under MYDOMAIN\</w:t>
+      </w:r>
+      <w:proofErr w:type="spellStart"/>
+      <w:r>
+        <w:t>sqlserver</w:t>
+      </w:r>
+      <w:proofErr w:type="spellEnd"/>
+    </w:p>
+    <w:p>
+      <w:pPr>
+        <w:pStyle w:val="Heading3"/>
+      </w:pPr>
+      <w:bookmarkStart w:id="50" w:name="_Toc378350081"/>
+      <w:r>
+        <w:t xml:space="preserve">Creating a service account for </w:t>
+      </w:r>
+      <w:proofErr w:type="spellStart"/>
+      <w:r>
+        <w:t>Graywulf</w:t>
+      </w:r>
+      <w:bookmarkEnd w:id="50"/>
+      <w:proofErr w:type="spellEnd"/>
+    </w:p>
+    <w:p>
+      <w:proofErr w:type="spellStart"/>
+      <w:r>
+        <w:t>Graywulf</w:t>
+      </w:r>
+      <w:proofErr w:type="spellEnd"/>
+      <w:r>
+        <w:t xml:space="preserve"> uses Windows authentication for intra-server communication, thus servers must be in the same Windows domain. Web sites and services must run under the same service account that has access to all necessary resources. The service account has to be a Windows domain account. </w:t>
+      </w:r>
+      <w:r>
+        <w:t xml:space="preserve"> All </w:t>
+      </w:r>
+      <w:proofErr w:type="spellStart"/>
+      <w:r>
+        <w:t>Graywulf</w:t>
+      </w:r>
+      <w:proofErr w:type="spellEnd"/>
+      <w:r>
+        <w:t xml:space="preserve"> services will run under or impersonate themselves under this domain account. </w:t>
+      </w:r>
+      <w:r>
+        <w:t>The</w:t>
+      </w:r>
+      <w:r>
+        <w:t xml:space="preserve"> suggest</w:t>
+      </w:r>
+      <w:r>
+        <w:t>ed</w:t>
+      </w:r>
+      <w:r>
+        <w:t xml:space="preserve"> name</w:t>
+      </w:r>
+      <w:r>
+        <w:t xml:space="preserve"> for</w:t>
+      </w:r>
+      <w:r>
+        <w:t xml:space="preserve"> this account </w:t>
+      </w:r>
+      <w:r>
+        <w:t>is MYDOMAIN\</w:t>
+      </w:r>
+      <w:proofErr w:type="spellStart"/>
+      <w:r>
+        <w:t>Graywulf</w:t>
+      </w:r>
+      <w:proofErr w:type="spellEnd"/>
+      <w:r>
+        <w:t>.</w:t>
+      </w:r>
+    </w:p>
+    <w:p>
+      <w:r>
+        <w:t>The following checklist can be used to configure the permission this account must have:</w:t>
+      </w:r>
+    </w:p>
+    <w:p>
+      <w:pPr>
+        <w:pStyle w:val="Task"/>
+      </w:pPr>
+      <w:r>
+        <w:t>Create MYDOMAIN\</w:t>
+      </w:r>
+      <w:proofErr w:type="spellStart"/>
+      <w:r>
+        <w:t>graywulf</w:t>
+      </w:r>
+      <w:proofErr w:type="spellEnd"/>
+      <w:r>
+        <w:t xml:space="preserve"> on the domain controller </w:t>
+      </w:r>
+    </w:p>
+    <w:p>
+      <w:pPr>
+        <w:pStyle w:val="Task"/>
+      </w:pPr>
+      <w:r>
+        <w:t>Make MYDOMAIN\</w:t>
+      </w:r>
+      <w:proofErr w:type="spellStart"/>
+      <w:r>
+        <w:t>graywulf</w:t>
+      </w:r>
+      <w:proofErr w:type="spellEnd"/>
+      <w:r>
+        <w:t xml:space="preserve"> a member of MYDOMAIN\services</w:t>
+      </w:r>
+    </w:p>
+    <w:p>
+      <w:pPr>
+        <w:pStyle w:val="Task"/>
+      </w:pPr>
+      <w:r>
+        <w:lastRenderedPageBreak/>
+        <w:t>Full access to the network shares of all data directories of the worker nodes</w:t>
       </w:r>
     </w:p>
     <w:p>
@@ -14189,22 +14224,7 @@
         <w:rPr>
           <w:lang w:val="en-US"/>
         </w:rPr>
-        <w:lastRenderedPageBreak/>
-        <w:t xml:space="preserve">Member of </w:t>
-      </w:r>
-      <w:proofErr w:type="spellStart"/>
-      <w:r>
-        <w:rPr>
-          <w:lang w:val="en-US"/>
-        </w:rPr>
-        <w:t>dbcreator</w:t>
-      </w:r>
-      <w:proofErr w:type="spellEnd"/>
-      <w:r>
-        <w:rPr>
-          <w:lang w:val="en-US"/>
-        </w:rPr>
-        <w:t xml:space="preserve"> role on all SQL servers on the worker nodes</w:t>
+        <w:t>Windows user account added on all SQL Servers</w:t>
       </w:r>
     </w:p>
     <w:p>
@@ -14222,263 +14242,21 @@
         <w:rPr>
           <w:lang w:val="en-US"/>
         </w:rPr>
-        <w:t>Full control access to %</w:t>
+        <w:t xml:space="preserve">Member of </w:t>
       </w:r>
       <w:proofErr w:type="spellStart"/>
       <w:r>
         <w:rPr>
           <w:lang w:val="en-US"/>
         </w:rPr>
-        <w:t>windir</w:t>
+        <w:t>dbcreator</w:t>
       </w:r>
       <w:proofErr w:type="spellEnd"/>
       <w:r>
         <w:rPr>
           <w:lang w:val="en-US"/>
         </w:rPr>
-        <w:t xml:space="preserve">%\temp on the </w:t>
-      </w:r>
-      <w:proofErr w:type="spellStart"/>
-      <w:r>
-        <w:rPr>
-          <w:lang w:val="en-US"/>
-        </w:rPr>
-        <w:t>webserver</w:t>
-      </w:r>
-      <w:proofErr w:type="spellEnd"/>
-    </w:p>
-    <w:p>
-      <w:r>
-        <w:t xml:space="preserve">As all </w:t>
-      </w:r>
-      <w:proofErr w:type="spellStart"/>
-      <w:r>
-        <w:t>Graywulf</w:t>
-      </w:r>
-      <w:proofErr w:type="spellEnd"/>
-      <w:r>
-        <w:t xml:space="preserve"> services will run under MYDOMAIN\</w:t>
-      </w:r>
-      <w:proofErr w:type="spellStart"/>
-      <w:r>
-        <w:t>graywulf</w:t>
-      </w:r>
-      <w:proofErr w:type="spellEnd"/>
-      <w:r>
-        <w:t>, it is very important to grant access to all data directories</w:t>
-      </w:r>
-    </w:p>
-    <w:p>
-      <w:pPr>
-        <w:pStyle w:val="Task"/>
-      </w:pPr>
-      <w:r>
-        <w:t>G</w:t>
-      </w:r>
-      <w:r>
-        <w:t xml:space="preserve">rant </w:t>
-      </w:r>
-      <w:r>
-        <w:t xml:space="preserve">full </w:t>
-      </w:r>
-      <w:r>
-        <w:t xml:space="preserve">access to the </w:t>
-      </w:r>
-      <w:r>
-        <w:t xml:space="preserve">all </w:t>
-      </w:r>
-      <w:r>
-        <w:t>shared directories</w:t>
-      </w:r>
-      <w:r>
-        <w:t xml:space="preserve"> under C:\Data.</w:t>
-      </w:r>
-      <w:r>
-        <w:t xml:space="preserve"> </w:t>
-      </w:r>
-      <w:r>
-        <w:t>P</w:t>
-      </w:r>
-      <w:r>
-        <w:t>ay attention to mounted volumes!</w:t>
-      </w:r>
-    </w:p>
-    <w:p>
-      <w:pPr>
-        <w:pStyle w:val="Task"/>
-      </w:pPr>
-      <w:r>
-        <w:t>G</w:t>
-      </w:r>
-      <w:r>
-        <w:t>rant access to %</w:t>
-      </w:r>
-      <w:proofErr w:type="spellStart"/>
-      <w:r>
-        <w:t>windir</w:t>
-      </w:r>
-      <w:proofErr w:type="spellEnd"/>
-      <w:r>
-        <w:t xml:space="preserve">%\temp so </w:t>
-      </w:r>
-      <w:proofErr w:type="spellStart"/>
-      <w:r>
-        <w:t>serializer</w:t>
-      </w:r>
-      <w:proofErr w:type="spellEnd"/>
-      <w:r>
-        <w:t xml:space="preserve"> classes can be generated on the web server</w:t>
-      </w:r>
-    </w:p>
-    <w:p>
-      <w:r>
-        <w:t xml:space="preserve">The </w:t>
-      </w:r>
-      <w:proofErr w:type="spellStart"/>
-      <w:r>
-        <w:t>Graywulf</w:t>
-      </w:r>
-      <w:proofErr w:type="spellEnd"/>
-      <w:r>
-        <w:t xml:space="preserve"> account should be able to manage SQL Server and create new databases, so</w:t>
-      </w:r>
-    </w:p>
-    <w:p>
-      <w:pPr>
-        <w:pStyle w:val="Task"/>
-      </w:pPr>
-      <w:r>
-        <w:t>Add MYDOMAIN\</w:t>
-      </w:r>
-      <w:proofErr w:type="spellStart"/>
-      <w:r>
-        <w:t>graywulf</w:t>
-      </w:r>
-      <w:proofErr w:type="spellEnd"/>
-      <w:r>
-        <w:t xml:space="preserve"> to all SQL Server instances as a windows user.</w:t>
-      </w:r>
-    </w:p>
-    <w:p>
-      <w:pPr>
-        <w:pStyle w:val="Task"/>
-      </w:pPr>
-      <w:r>
-        <w:t>Make MYDOMAIN\</w:t>
-      </w:r>
-      <w:proofErr w:type="spellStart"/>
-      <w:r>
-        <w:t>graywulf</w:t>
-      </w:r>
-      <w:proofErr w:type="spellEnd"/>
-      <w:r>
-        <w:t xml:space="preserve"> a member of the “</w:t>
-      </w:r>
-      <w:r>
-        <w:t>DB creator</w:t>
-      </w:r>
-      <w:r>
-        <w:t>”</w:t>
-      </w:r>
-      <w:r>
-        <w:t xml:space="preserve"> </w:t>
-      </w:r>
-      <w:r>
-        <w:t>role</w:t>
-      </w:r>
-    </w:p>
-    <w:p>
-      <w:r>
-        <w:t>The following script can be used to do this.</w:t>
-      </w:r>
-    </w:p>
-    <w:p>
-      <w:pPr>
-        <w:pStyle w:val="Code"/>
-      </w:pPr>
-      <w:r>
-        <w:t xml:space="preserve">CREATE LOGIN </w:t>
-      </w:r>
-      <w:r>
-        <w:rPr>
-          <w:color w:val="008080"/>
-        </w:rPr>
-        <w:t>[MYDOMAIN\graywulf]</w:t>
-      </w:r>
-      <w:r>
-        <w:t xml:space="preserve"> FROM WINDOWS</w:t>
-      </w:r>
-    </w:p>
-    <w:p>
-      <w:pPr>
-        <w:pStyle w:val="Code"/>
-        <w:rPr>
-          <w:color w:val="008080"/>
-        </w:rPr>
-      </w:pPr>
-      <w:r>
-        <w:t xml:space="preserve">ALTER SERVER ROLE </w:t>
-      </w:r>
-      <w:r>
-        <w:rPr>
-          <w:color w:val="008080"/>
-        </w:rPr>
-        <w:t>[dbcreator]</w:t>
-      </w:r>
-      <w:r>
-        <w:t xml:space="preserve"> ADD </w:t>
-      </w:r>
-      <w:r>
-        <w:rPr>
-          <w:color w:val="008080"/>
-        </w:rPr>
-        <w:t>MEMBER</w:t>
-      </w:r>
-      <w:r>
-        <w:t xml:space="preserve"> </w:t>
-      </w:r>
-      <w:r>
-        <w:rPr>
-          <w:color w:val="008080"/>
-        </w:rPr>
-        <w:t>[MYDOMAIN\graywulf]</w:t>
-      </w:r>
-    </w:p>
-    <w:p>
-      <w:pPr>
-        <w:pStyle w:val="Heading3"/>
-      </w:pPr>
-      <w:bookmarkStart w:id="51" w:name="_Toc378350082"/>
-      <w:r>
-        <w:t>Initializing and mounting RAID volumes</w:t>
-      </w:r>
-      <w:bookmarkEnd w:id="51"/>
-    </w:p>
-    <w:p>
-      <w:r>
-        <w:t xml:space="preserve">When formatting data RAID volumes, the best practice, instead of assigning drive letters to the volumes, is to mount them as directories under C:\Data. Volumes should be named Data0, Data1, etc. A single network share with read and write access must be created on C:\Data so </w:t>
-      </w:r>
-      <w:r>
-        <w:t>\\machinname\data</w:t>
-      </w:r>
-      <w:r>
-        <w:t xml:space="preserve"> would yield access to the data volumes from any other machine. </w:t>
-      </w:r>
-      <w:proofErr w:type="spellStart"/>
-      <w:r>
-        <w:t>Graywulf</w:t>
-      </w:r>
-      <w:proofErr w:type="spellEnd"/>
-      <w:r>
-        <w:t xml:space="preserve"> binaries will go under \data\data0\</w:t>
-      </w:r>
-      <w:proofErr w:type="spellStart"/>
-      <w:r>
-        <w:t>graywulf</w:t>
-      </w:r>
-      <w:proofErr w:type="spellEnd"/>
-      <w:r>
-        <w:t>\bin. The actual steps are</w:t>
+        <w:t xml:space="preserve"> role on all SQL servers on the worker nodes</w:t>
       </w:r>
     </w:p>
     <w:p>
@@ -14496,7 +14274,277 @@
         <w:rPr>
           <w:lang w:val="en-US"/>
         </w:rPr>
-        <w:t>Configure RAID volumes but do not initialize the file system yet</w:t>
+        <w:t>Full control access to %</w:t>
+      </w:r>
+      <w:proofErr w:type="spellStart"/>
+      <w:r>
+        <w:rPr>
+          <w:lang w:val="en-US"/>
+        </w:rPr>
+        <w:t>windir</w:t>
+      </w:r>
+      <w:proofErr w:type="spellEnd"/>
+      <w:r>
+        <w:rPr>
+          <w:lang w:val="en-US"/>
+        </w:rPr>
+        <w:t xml:space="preserve">%\temp on the </w:t>
+      </w:r>
+      <w:proofErr w:type="spellStart"/>
+      <w:r>
+        <w:rPr>
+          <w:lang w:val="en-US"/>
+        </w:rPr>
+        <w:t>webserver</w:t>
+      </w:r>
+      <w:proofErr w:type="spellEnd"/>
+    </w:p>
+    <w:p>
+      <w:r>
+        <w:t xml:space="preserve">As all </w:t>
+      </w:r>
+      <w:proofErr w:type="spellStart"/>
+      <w:r>
+        <w:t>Graywulf</w:t>
+      </w:r>
+      <w:proofErr w:type="spellEnd"/>
+      <w:r>
+        <w:t xml:space="preserve"> services will run under MYDOMAIN\</w:t>
+      </w:r>
+      <w:proofErr w:type="spellStart"/>
+      <w:r>
+        <w:t>graywulf</w:t>
+      </w:r>
+      <w:proofErr w:type="spellEnd"/>
+      <w:r>
+        <w:t>, it is very important to grant access to all data directories</w:t>
+      </w:r>
+    </w:p>
+    <w:p>
+      <w:pPr>
+        <w:pStyle w:val="Task"/>
+      </w:pPr>
+      <w:r>
+        <w:t>G</w:t>
+      </w:r>
+      <w:r>
+        <w:t xml:space="preserve">rant </w:t>
+      </w:r>
+      <w:r>
+        <w:t xml:space="preserve">full </w:t>
+      </w:r>
+      <w:r>
+        <w:t xml:space="preserve">access to the </w:t>
+      </w:r>
+      <w:r>
+        <w:t xml:space="preserve">all </w:t>
+      </w:r>
+      <w:r>
+        <w:t>shared directories</w:t>
+      </w:r>
+      <w:r>
+        <w:t xml:space="preserve"> under C:\Data.</w:t>
+      </w:r>
+      <w:r>
+        <w:t xml:space="preserve"> </w:t>
+      </w:r>
+      <w:r>
+        <w:t>P</w:t>
+      </w:r>
+      <w:r>
+        <w:t>ay attention to mounted volumes!</w:t>
+      </w:r>
+    </w:p>
+    <w:p>
+      <w:pPr>
+        <w:pStyle w:val="Task"/>
+      </w:pPr>
+      <w:r>
+        <w:t>G</w:t>
+      </w:r>
+      <w:r>
+        <w:t>rant access to %</w:t>
+      </w:r>
+      <w:proofErr w:type="spellStart"/>
+      <w:r>
+        <w:t>windir</w:t>
+      </w:r>
+      <w:proofErr w:type="spellEnd"/>
+      <w:r>
+        <w:t xml:space="preserve">%\temp so </w:t>
+      </w:r>
+      <w:proofErr w:type="spellStart"/>
+      <w:r>
+        <w:t>serializer</w:t>
+      </w:r>
+      <w:proofErr w:type="spellEnd"/>
+      <w:r>
+        <w:t xml:space="preserve"> classes can be generated on the web server</w:t>
+      </w:r>
+    </w:p>
+    <w:p>
+      <w:r>
+        <w:t xml:space="preserve">The </w:t>
+      </w:r>
+      <w:proofErr w:type="spellStart"/>
+      <w:r>
+        <w:t>Graywulf</w:t>
+      </w:r>
+      <w:proofErr w:type="spellEnd"/>
+      <w:r>
+        <w:t xml:space="preserve"> account should be able to manage SQL Server and create new databases, so</w:t>
+      </w:r>
+    </w:p>
+    <w:p>
+      <w:pPr>
+        <w:pStyle w:val="Task"/>
+      </w:pPr>
+      <w:r>
+        <w:t>Add MYDOMAIN\</w:t>
+      </w:r>
+      <w:proofErr w:type="spellStart"/>
+      <w:r>
+        <w:t>graywulf</w:t>
+      </w:r>
+      <w:proofErr w:type="spellEnd"/>
+      <w:r>
+        <w:t xml:space="preserve"> to all SQL Server instances as a windows user.</w:t>
+      </w:r>
+    </w:p>
+    <w:p>
+      <w:pPr>
+        <w:pStyle w:val="Task"/>
+      </w:pPr>
+      <w:r>
+        <w:t>Make MYDOMAIN\</w:t>
+      </w:r>
+      <w:proofErr w:type="spellStart"/>
+      <w:r>
+        <w:t>graywulf</w:t>
+      </w:r>
+      <w:proofErr w:type="spellEnd"/>
+      <w:r>
+        <w:t xml:space="preserve"> a member of the “</w:t>
+      </w:r>
+      <w:r>
+        <w:t>DB creator</w:t>
+      </w:r>
+      <w:r>
+        <w:t>”</w:t>
+      </w:r>
+      <w:r>
+        <w:t xml:space="preserve"> </w:t>
+      </w:r>
+      <w:r>
+        <w:t>role</w:t>
+      </w:r>
+    </w:p>
+    <w:p>
+      <w:r>
+        <w:t>The following script can be used to do this.</w:t>
+      </w:r>
+    </w:p>
+    <w:p>
+      <w:pPr>
+        <w:pStyle w:val="Code"/>
+      </w:pPr>
+      <w:r>
+        <w:t xml:space="preserve">CREATE LOGIN </w:t>
+      </w:r>
+      <w:r>
+        <w:rPr>
+          <w:color w:val="008080"/>
+        </w:rPr>
+        <w:t>[MYDOMAIN\graywulf]</w:t>
+      </w:r>
+      <w:r>
+        <w:t xml:space="preserve"> FROM WINDOWS</w:t>
+      </w:r>
+    </w:p>
+    <w:p>
+      <w:pPr>
+        <w:pStyle w:val="Code"/>
+        <w:rPr>
+          <w:color w:val="008080"/>
+        </w:rPr>
+      </w:pPr>
+      <w:r>
+        <w:t xml:space="preserve">ALTER SERVER ROLE </w:t>
+      </w:r>
+      <w:r>
+        <w:rPr>
+          <w:color w:val="008080"/>
+        </w:rPr>
+        <w:t>[dbcreator]</w:t>
+      </w:r>
+      <w:r>
+        <w:t xml:space="preserve"> ADD </w:t>
+      </w:r>
+      <w:r>
+        <w:rPr>
+          <w:color w:val="008080"/>
+        </w:rPr>
+        <w:t>MEMBER</w:t>
+      </w:r>
+      <w:r>
+        <w:t xml:space="preserve"> </w:t>
+      </w:r>
+      <w:r>
+        <w:rPr>
+          <w:color w:val="008080"/>
+        </w:rPr>
+        <w:t>[MYDOMAIN\graywulf]</w:t>
+      </w:r>
+    </w:p>
+    <w:p>
+      <w:pPr>
+        <w:pStyle w:val="Code"/>
+        <w:rPr>
+          <w:color w:val="008080"/>
+        </w:rPr>
+      </w:pPr>
+      <w:r>
+        <w:rPr>
+          <w:highlight w:val="red"/>
+        </w:rPr>
+        <w:t>sp_addsrvrolemember ‘MYDOMAIN\graywulf’, ‘dbcreator’ (SQL Server 2008)</w:t>
+      </w:r>
+    </w:p>
+    <w:p>
+      <w:pPr>
+        <w:pStyle w:val="Heading3"/>
+      </w:pPr>
+      <w:bookmarkStart w:id="51" w:name="_Toc378350082"/>
+      <w:r>
+        <w:t>Initializing and mounting RAID volumes</w:t>
+      </w:r>
+      <w:bookmarkEnd w:id="51"/>
+    </w:p>
+    <w:p>
+      <w:r>
+        <w:t xml:space="preserve">When formatting data RAID volumes, the best practice, instead of assigning drive letters to the volumes, is to mount them as directories under C:\Data. Volumes should be named Data0, Data1, etc. A single network share with read and write access must be created on C:\Data so </w:t>
+      </w:r>
+      <w:r>
+        <w:t>\\machinname\data</w:t>
+      </w:r>
+      <w:r>
+        <w:t xml:space="preserve"> would yield access to the data volumes from any other machine. </w:t>
+      </w:r>
+      <w:proofErr w:type="spellStart"/>
+      <w:r>
+        <w:t>Graywulf</w:t>
+      </w:r>
+      <w:proofErr w:type="spellEnd"/>
+      <w:r>
+        <w:t xml:space="preserve"> binaries will go under \data\data0\</w:t>
+      </w:r>
+      <w:proofErr w:type="spellStart"/>
+      <w:r>
+        <w:t>graywulf</w:t>
+      </w:r>
+      <w:proofErr w:type="spellEnd"/>
+      <w:r>
+        <w:t>\bin. The actual steps are</w:t>
       </w:r>
     </w:p>
     <w:p>
@@ -14514,7 +14562,7 @@
         <w:rPr>
           <w:lang w:val="en-US"/>
         </w:rPr>
-        <w:t>Create directory C:\Data</w:t>
+        <w:t>Configure RAID volumes but do not initialize the file system yet</w:t>
       </w:r>
     </w:p>
     <w:p>
@@ -14532,7 +14580,7 @@
         <w:rPr>
           <w:lang w:val="en-US"/>
         </w:rPr>
-        <w:t>Create empty directories for each RAID volume: C:\Data\Data0, C:\Data\Data1 etc.</w:t>
+        <w:t>Create directory C:\Data</w:t>
       </w:r>
     </w:p>
     <w:p>
@@ -14550,26 +14598,7 @@
         <w:rPr>
           <w:lang w:val="en-US"/>
         </w:rPr>
-        <w:t xml:space="preserve">Initialize file systems on the RAID volumes and mount them under the directories created in the previous step. </w:t>
-      </w:r>
-      <w:r>
-        <w:rPr>
-          <w:lang w:val="en-US"/>
-        </w:rPr>
-        <w:t>SQL Server prefers NTFS with 64k block size.</w:t>
-      </w:r>
-    </w:p>
-    <w:p>
-      <w:r>
-        <w:t xml:space="preserve">SQL Server databases and </w:t>
-      </w:r>
-      <w:proofErr w:type="spellStart"/>
-      <w:r>
-        <w:t>Graywulf</w:t>
-      </w:r>
-      <w:proofErr w:type="spellEnd"/>
-      <w:r>
-        <w:t xml:space="preserve"> code will have their own directories on the RAID volumes.</w:t>
+        <w:t>Create empty directories for each RAID volume: C:\Data\Data0, C:\Data\Data1 etc.</w:t>
       </w:r>
     </w:p>
     <w:p>
@@ -14587,21 +14616,26 @@
         <w:rPr>
           <w:lang w:val="en-US"/>
         </w:rPr>
-        <w:t xml:space="preserve">Create directory C:\Data\Data0\Graywulf for </w:t>
-      </w:r>
-      <w:proofErr w:type="spellStart"/>
+        <w:t xml:space="preserve">Initialize file systems on the RAID volumes and mount them under the directories created in the previous step. </w:t>
+      </w:r>
       <w:r>
         <w:rPr>
           <w:lang w:val="en-US"/>
         </w:rPr>
+        <w:t>SQL Server prefers NTFS with 64k block size.</w:t>
+      </w:r>
+    </w:p>
+    <w:p>
+      <w:r>
+        <w:t xml:space="preserve">SQL Server databases and </w:t>
+      </w:r>
+      <w:proofErr w:type="spellStart"/>
+      <w:r>
         <w:t>Graywulf</w:t>
       </w:r>
       <w:proofErr w:type="spellEnd"/>
       <w:r>
-        <w:rPr>
-          <w:lang w:val="en-US"/>
-        </w:rPr>
-        <w:t xml:space="preserve"> code</w:t>
+        <w:t xml:space="preserve"> code will have their own directories on the RAID volumes.</w:t>
       </w:r>
     </w:p>
     <w:p>
@@ -14619,20 +14653,21 @@
         <w:rPr>
           <w:lang w:val="en-US"/>
         </w:rPr>
-        <w:t>Create directories C:\Data\Data0\sql_db, C:\Data\Data1\sql_db, etc. on each RAID volume.</w:t>
-      </w:r>
-    </w:p>
-    <w:p>
-      <w:r>
-        <w:t xml:space="preserve">The </w:t>
-      </w:r>
-      <w:proofErr w:type="spellStart"/>
-      <w:r>
+        <w:t xml:space="preserve">Create directory C:\Data\Data0\Graywulf for </w:t>
+      </w:r>
+      <w:proofErr w:type="spellStart"/>
+      <w:r>
+        <w:rPr>
+          <w:lang w:val="en-US"/>
+        </w:rPr>
         <w:t>Graywulf</w:t>
       </w:r>
       <w:proofErr w:type="spellEnd"/>
       <w:r>
-        <w:t xml:space="preserve"> service account has to have access to all network shares, mounted RAID volumes and SQL Servers in the system. In order to grant access to everything, perform the following steps on all RAID volumes of all machines.</w:t>
+        <w:rPr>
+          <w:lang w:val="en-US"/>
+        </w:rPr>
+        <w:t xml:space="preserve"> code</w:t>
       </w:r>
     </w:p>
     <w:p>
@@ -14650,1122 +14685,20 @@
         <w:rPr>
           <w:lang w:val="en-US"/>
         </w:rPr>
-        <w:t>Grant MYDOMAIN\</w:t>
-      </w:r>
-      <w:proofErr w:type="spellStart"/>
-      <w:r>
-        <w:rPr>
-          <w:lang w:val="en-US"/>
-        </w:rPr>
-        <w:t>graywulf</w:t>
-      </w:r>
-      <w:proofErr w:type="spellEnd"/>
-      <w:r>
-        <w:rPr>
-          <w:lang w:val="en-US"/>
-        </w:rPr>
-        <w:t xml:space="preserve"> “Full control” access to C:\Data</w:t>
-      </w:r>
-    </w:p>
-    <w:p>
-      <w:pPr>
-        <w:pStyle w:val="Heading3"/>
-      </w:pPr>
-      <w:bookmarkStart w:id="52" w:name="_Toc378350083"/>
-      <w:r>
-        <w:lastRenderedPageBreak/>
-        <w:t xml:space="preserve">Configure SQL Server </w:t>
-      </w:r>
-      <w:proofErr w:type="spellStart"/>
-      <w:r>
-        <w:t>tempdb</w:t>
-      </w:r>
-      <w:bookmarkEnd w:id="52"/>
-      <w:proofErr w:type="spellEnd"/>
-    </w:p>
-    <w:p>
-      <w:r>
-        <w:t xml:space="preserve">By default, </w:t>
-      </w:r>
-      <w:proofErr w:type="spellStart"/>
-      <w:r>
-        <w:t>tempdb</w:t>
-      </w:r>
-      <w:proofErr w:type="spellEnd"/>
-      <w:r>
-        <w:t xml:space="preserve"> files are located on the system disk.</w:t>
-      </w:r>
-      <w:r>
-        <w:t xml:space="preserve"> They have to </w:t>
-      </w:r>
-      <w:proofErr w:type="gramStart"/>
-      <w:r>
-        <w:t>moved</w:t>
-      </w:r>
-      <w:proofErr w:type="gramEnd"/>
-      <w:r>
-        <w:t xml:space="preserve"> to the high performance RAID volumes for better performance.</w:t>
-      </w:r>
-    </w:p>
-    <w:p>
-      <w:pPr>
-        <w:pStyle w:val="Task"/>
-      </w:pPr>
-      <w:r>
-        <w:t>Create directories C:\Data\Data0\sql_db, C:\Data\Data1\sql_db etc.</w:t>
-      </w:r>
-    </w:p>
-    <w:p>
-      <w:pPr>
-        <w:pStyle w:val="Task"/>
-      </w:pPr>
-      <w:r>
-        <w:t>To move them to the RAID volume, execute:</w:t>
-      </w:r>
-    </w:p>
-    <w:p>
-      <w:pPr>
-        <w:pStyle w:val="Code"/>
-      </w:pPr>
-      <w:r>
-        <w:rPr>
-          <w:color w:val="0000FF"/>
-        </w:rPr>
-        <w:t>ALTER</w:t>
-      </w:r>
-      <w:r>
-        <w:t xml:space="preserve"> </w:t>
-      </w:r>
-      <w:r>
-        <w:rPr>
-          <w:color w:val="0000FF"/>
-        </w:rPr>
-        <w:t>DATABASE</w:t>
-      </w:r>
-      <w:r>
-        <w:t xml:space="preserve"> tempdb</w:t>
-      </w:r>
-    </w:p>
-    <w:p>
-      <w:pPr>
-        <w:pStyle w:val="Code"/>
-        <w:rPr>
-          <w:color w:val="808080"/>
-        </w:rPr>
-      </w:pPr>
-      <w:r>
-        <w:t xml:space="preserve">    </w:t>
-      </w:r>
-      <w:r>
-        <w:rPr>
-          <w:color w:val="0000FF"/>
-        </w:rPr>
-        <w:t>MODIFY</w:t>
-      </w:r>
-      <w:r>
-        <w:t xml:space="preserve"> </w:t>
-      </w:r>
-      <w:r>
-        <w:rPr>
-          <w:color w:val="0000FF"/>
-        </w:rPr>
-        <w:t xml:space="preserve">FILE </w:t>
-      </w:r>
-      <w:r>
-        <w:rPr>
-          <w:color w:val="808080"/>
-        </w:rPr>
-        <w:t>(</w:t>
-      </w:r>
-      <w:r>
-        <w:t xml:space="preserve">NAME </w:t>
-      </w:r>
-      <w:r>
-        <w:rPr>
-          <w:color w:val="808080"/>
-        </w:rPr>
-        <w:t>=</w:t>
-      </w:r>
-      <w:r>
-        <w:t xml:space="preserve"> tempdev</w:t>
-      </w:r>
-      <w:r>
-        <w:rPr>
-          <w:color w:val="808080"/>
-        </w:rPr>
-        <w:t>,</w:t>
-      </w:r>
-      <w:r>
-        <w:t xml:space="preserve"> </w:t>
-      </w:r>
-      <w:r>
-        <w:rPr>
-          <w:color w:val="0000FF"/>
-        </w:rPr>
-        <w:t>NEWNAME</w:t>
-      </w:r>
-      <w:r>
-        <w:t xml:space="preserve"> </w:t>
-      </w:r>
-      <w:r>
-        <w:rPr>
-          <w:color w:val="808080"/>
-        </w:rPr>
-        <w:t>=</w:t>
-      </w:r>
-      <w:r>
-        <w:t xml:space="preserve"> tempdev_0</w:t>
-      </w:r>
-      <w:r>
-        <w:rPr>
-          <w:color w:val="808080"/>
-        </w:rPr>
-        <w:t>,</w:t>
-      </w:r>
-      <w:r>
-        <w:t xml:space="preserve"> </w:t>
-      </w:r>
-      <w:r>
-        <w:rPr>
-          <w:color w:val="0000FF"/>
-        </w:rPr>
-        <w:t>FILENAME</w:t>
-      </w:r>
-      <w:r>
-        <w:t xml:space="preserve"> </w:t>
-      </w:r>
-      <w:r>
-        <w:rPr>
-          <w:color w:val="808080"/>
-        </w:rPr>
-        <w:t>=</w:t>
-      </w:r>
-      <w:r>
-        <w:br/>
-      </w:r>
-      <w:r>
-        <w:rPr>
-          <w:color w:val="FF0000"/>
-        </w:rPr>
-        <w:t xml:space="preserve">    </w:t>
-      </w:r>
-      <w:r>
-        <w:rPr>
-          <w:color w:val="FF0000"/>
-        </w:rPr>
-        <w:t>'</w:t>
-      </w:r>
-      <w:r>
-        <w:rPr>
-          <w:color w:val="FF0000"/>
-        </w:rPr>
-        <w:t>C:\Data\Data0\sql_db</w:t>
-      </w:r>
-      <w:r>
-        <w:rPr>
-          <w:color w:val="FF0000"/>
-        </w:rPr>
-        <w:t>\tempdev_0'</w:t>
-      </w:r>
-      <w:r>
-        <w:rPr>
-          <w:color w:val="808080"/>
-        </w:rPr>
-        <w:t>)</w:t>
-      </w:r>
-    </w:p>
-    <w:p>
-      <w:pPr>
-        <w:pStyle w:val="Code"/>
-        <w:rPr>
-          <w:color w:val="808080"/>
-        </w:rPr>
-      </w:pPr>
-    </w:p>
-    <w:p>
-      <w:pPr>
-        <w:pStyle w:val="Code"/>
-      </w:pPr>
-      <w:r>
-        <w:rPr>
-          <w:color w:val="0000FF"/>
-        </w:rPr>
-        <w:t>ALTER</w:t>
-      </w:r>
-      <w:r>
-        <w:t xml:space="preserve"> </w:t>
-      </w:r>
-      <w:r>
-        <w:rPr>
-          <w:color w:val="0000FF"/>
-        </w:rPr>
-        <w:t>DATABASE</w:t>
-      </w:r>
-      <w:r>
-        <w:t xml:space="preserve"> tempdb</w:t>
-      </w:r>
-    </w:p>
-    <w:p>
-      <w:pPr>
-        <w:pStyle w:val="Code"/>
-        <w:rPr>
-          <w:color w:val="808080"/>
-        </w:rPr>
-      </w:pPr>
-      <w:r>
-        <w:t xml:space="preserve">    </w:t>
-      </w:r>
-      <w:r>
-        <w:rPr>
-          <w:color w:val="0000FF"/>
-        </w:rPr>
-        <w:t>MODIFY</w:t>
-      </w:r>
-      <w:r>
-        <w:t xml:space="preserve"> </w:t>
-      </w:r>
-      <w:r>
-        <w:rPr>
-          <w:color w:val="0000FF"/>
-        </w:rPr>
-        <w:t xml:space="preserve">FILE </w:t>
-      </w:r>
-      <w:r>
-        <w:rPr>
-          <w:color w:val="808080"/>
-        </w:rPr>
-        <w:t>(</w:t>
-      </w:r>
-      <w:r>
-        <w:t xml:space="preserve">NAME </w:t>
-      </w:r>
-      <w:r>
-        <w:rPr>
-          <w:color w:val="808080"/>
-        </w:rPr>
-        <w:t>=</w:t>
-      </w:r>
-      <w:r>
-        <w:t xml:space="preserve"> templog</w:t>
-      </w:r>
-      <w:r>
-        <w:rPr>
-          <w:color w:val="808080"/>
-        </w:rPr>
-        <w:t>,</w:t>
-      </w:r>
-      <w:r>
-        <w:t xml:space="preserve"> </w:t>
-      </w:r>
-      <w:r>
-        <w:rPr>
-          <w:color w:val="0000FF"/>
-        </w:rPr>
-        <w:t>NEWNAME</w:t>
-      </w:r>
-      <w:r>
-        <w:t xml:space="preserve"> </w:t>
-      </w:r>
-      <w:r>
-        <w:rPr>
-          <w:color w:val="808080"/>
-        </w:rPr>
-        <w:t>=</w:t>
-      </w:r>
-      <w:r>
-        <w:t xml:space="preserve"> templog_0</w:t>
-      </w:r>
-      <w:r>
-        <w:rPr>
-          <w:color w:val="808080"/>
-        </w:rPr>
-        <w:t>,</w:t>
-      </w:r>
-      <w:r>
-        <w:t xml:space="preserve"> </w:t>
-      </w:r>
-      <w:r>
-        <w:rPr>
-          <w:color w:val="0000FF"/>
-        </w:rPr>
-        <w:t>FILENAME</w:t>
-      </w:r>
-      <w:r>
-        <w:t xml:space="preserve"> </w:t>
-      </w:r>
-      <w:r>
-        <w:rPr>
-          <w:color w:val="808080"/>
-        </w:rPr>
-        <w:t>=</w:t>
-      </w:r>
-      <w:r>
-        <w:rPr>
-          <w:color w:val="808080"/>
-        </w:rPr>
-        <w:br/>
-        <w:t xml:space="preserve">    </w:t>
-      </w:r>
-      <w:r>
-        <w:rPr>
-          <w:color w:val="FF0000"/>
-        </w:rPr>
-        <w:t>'</w:t>
-      </w:r>
-      <w:r>
-        <w:rPr>
-          <w:color w:val="FF0000"/>
-        </w:rPr>
-        <w:t>C:\Data\Data0\sql_db</w:t>
-      </w:r>
-      <w:r>
-        <w:rPr>
-          <w:color w:val="FF0000"/>
-        </w:rPr>
-        <w:t>\templog_0'</w:t>
-      </w:r>
-      <w:r>
-        <w:rPr>
-          <w:color w:val="808080"/>
-        </w:rPr>
-        <w:t>)</w:t>
-      </w:r>
-    </w:p>
-    <w:p>
-      <w:r>
-        <w:t>Restart the server for the changes to take effect.</w:t>
-      </w:r>
-      <w:r>
-        <w:t xml:space="preserve"> Now change the </w:t>
-      </w:r>
-      <w:proofErr w:type="spellStart"/>
-      <w:r>
-        <w:t>tempdb</w:t>
-      </w:r>
-      <w:proofErr w:type="spellEnd"/>
-      <w:r>
-        <w:t xml:space="preserve"> file sizes according to the needs. </w:t>
-      </w:r>
-      <w:r>
-        <w:t>It is important to move the files first and set the file size later because files are moved to the new location only after a server restart and growing the files residing on</w:t>
-      </w:r>
-      <w:r>
-        <w:t xml:space="preserve"> </w:t>
-      </w:r>
-      <w:r>
-        <w:t>the system volume may eat up all the disk space and crash the system.</w:t>
-      </w:r>
-    </w:p>
-    <w:p>
-      <w:pPr>
-        <w:pStyle w:val="Task"/>
-      </w:pPr>
-      <w:r>
-        <w:t xml:space="preserve">Change </w:t>
-      </w:r>
-      <w:proofErr w:type="spellStart"/>
-      <w:r>
-        <w:t>tempdb</w:t>
-      </w:r>
-      <w:proofErr w:type="spellEnd"/>
-      <w:r>
-        <w:t xml:space="preserve"> file sizes by executing the following script</w:t>
-      </w:r>
-    </w:p>
-    <w:p>
-      <w:pPr>
-        <w:pStyle w:val="Code"/>
-      </w:pPr>
-      <w:r>
-        <w:rPr>
-          <w:color w:val="0000FF"/>
-        </w:rPr>
-        <w:t>ALTER</w:t>
-      </w:r>
-      <w:r>
-        <w:t xml:space="preserve"> </w:t>
-      </w:r>
-      <w:r>
-        <w:rPr>
-          <w:color w:val="0000FF"/>
-        </w:rPr>
-        <w:t>DATABASE</w:t>
-      </w:r>
-      <w:r>
-        <w:t xml:space="preserve"> tempdb</w:t>
-      </w:r>
-      <w:r>
-        <w:br/>
-        <w:t xml:space="preserve">    </w:t>
-      </w:r>
-      <w:r>
-        <w:rPr>
-          <w:color w:val="0000FF"/>
-        </w:rPr>
-        <w:t>MODIFY</w:t>
-      </w:r>
-      <w:r>
-        <w:t xml:space="preserve"> </w:t>
-      </w:r>
-      <w:r>
-        <w:rPr>
-          <w:color w:val="0000FF"/>
-        </w:rPr>
-        <w:t xml:space="preserve">FILE </w:t>
-      </w:r>
-      <w:r>
-        <w:rPr>
-          <w:color w:val="808080"/>
-        </w:rPr>
-        <w:t>(</w:t>
-      </w:r>
-      <w:r>
-        <w:t xml:space="preserve">NAME </w:t>
-      </w:r>
-      <w:r>
-        <w:rPr>
-          <w:color w:val="808080"/>
-        </w:rPr>
-        <w:t>=</w:t>
-      </w:r>
-      <w:r>
-        <w:t xml:space="preserve"> </w:t>
-      </w:r>
-      <w:r>
-        <w:t>tempdev</w:t>
-      </w:r>
-      <w:r>
-        <w:t>_0</w:t>
-      </w:r>
-      <w:r>
-        <w:rPr>
-          <w:color w:val="808080"/>
-        </w:rPr>
-        <w:t>,</w:t>
-      </w:r>
-      <w:r>
-        <w:t xml:space="preserve"> SIZE = 50GB, FILEGROWTH </w:t>
-      </w:r>
-      <w:r>
-        <w:rPr>
-          <w:color w:val="808080"/>
-        </w:rPr>
-        <w:t>=</w:t>
-      </w:r>
-      <w:r>
-        <w:t xml:space="preserve"> 0</w:t>
-      </w:r>
-      <w:r>
-        <w:rPr>
-          <w:color w:val="808080"/>
-        </w:rPr>
-        <w:t>)</w:t>
-      </w:r>
-      <w:r>
-        <w:rPr>
-          <w:color w:val="808080"/>
-        </w:rPr>
-        <w:br/>
-      </w:r>
-      <w:r>
-        <w:rPr>
-          <w:color w:val="808080"/>
-        </w:rPr>
-        <w:br/>
-      </w:r>
-      <w:r>
-        <w:rPr>
-          <w:color w:val="0000FF"/>
-        </w:rPr>
-        <w:t>ALTER</w:t>
-      </w:r>
-      <w:r>
-        <w:t xml:space="preserve"> </w:t>
-      </w:r>
-      <w:r>
-        <w:rPr>
-          <w:color w:val="0000FF"/>
-        </w:rPr>
-        <w:t>DATABASE</w:t>
-      </w:r>
-      <w:r>
-        <w:t xml:space="preserve"> tempdb</w:t>
-      </w:r>
-      <w:r>
-        <w:br/>
-        <w:t xml:space="preserve">    </w:t>
-      </w:r>
-      <w:r>
-        <w:rPr>
-          <w:color w:val="0000FF"/>
-        </w:rPr>
-        <w:t>MODIFY</w:t>
-      </w:r>
-      <w:r>
-        <w:t xml:space="preserve"> </w:t>
-      </w:r>
-      <w:r>
-        <w:rPr>
-          <w:color w:val="0000FF"/>
-        </w:rPr>
-        <w:t xml:space="preserve">FILE </w:t>
-      </w:r>
-      <w:r>
-        <w:rPr>
-          <w:color w:val="808080"/>
-        </w:rPr>
-        <w:t>(</w:t>
-      </w:r>
-      <w:r>
-        <w:t xml:space="preserve">NAME </w:t>
-      </w:r>
-      <w:r>
-        <w:rPr>
-          <w:color w:val="808080"/>
-        </w:rPr>
-        <w:t>=</w:t>
-      </w:r>
-      <w:r>
-        <w:t xml:space="preserve"> templog_0</w:t>
-      </w:r>
-      <w:r>
-        <w:rPr>
-          <w:color w:val="808080"/>
-        </w:rPr>
-        <w:t>,</w:t>
-      </w:r>
-      <w:r>
-        <w:t xml:space="preserve"> </w:t>
-      </w:r>
-      <w:r>
-        <w:t>SIZE = 1</w:t>
-      </w:r>
-      <w:r>
-        <w:t xml:space="preserve">0GB, FILEGROWTH </w:t>
-      </w:r>
-      <w:r>
-        <w:rPr>
-          <w:color w:val="808080"/>
-        </w:rPr>
-        <w:t>=</w:t>
-      </w:r>
-      <w:r>
-        <w:t xml:space="preserve"> 0</w:t>
-      </w:r>
-      <w:r>
-        <w:rPr>
-          <w:color w:val="808080"/>
-        </w:rPr>
-        <w:t>)</w:t>
-      </w:r>
-    </w:p>
-    <w:p>
-      <w:r>
-        <w:t>For best performance, databases should use multiple RAID volumes at the same time. To set this up, add a new file and log file for each additional raid volume.</w:t>
-      </w:r>
-    </w:p>
-    <w:p>
-      <w:pPr>
-        <w:pStyle w:val="Task"/>
-      </w:pPr>
-      <w:r>
-        <w:t>Create additional data and log files for each volume by executing the following script.</w:t>
-      </w:r>
-    </w:p>
-    <w:p>
-      <w:pPr>
-        <w:pStyle w:val="Code"/>
-      </w:pPr>
-      <w:r>
-        <w:rPr>
-          <w:color w:val="0000FF"/>
-        </w:rPr>
-        <w:t>ALTER</w:t>
-      </w:r>
-      <w:r>
-        <w:t xml:space="preserve"> </w:t>
-      </w:r>
-      <w:r>
-        <w:rPr>
-          <w:color w:val="0000FF"/>
-        </w:rPr>
-        <w:t>DATABASE</w:t>
-      </w:r>
-      <w:r>
-        <w:t xml:space="preserve"> tempdb</w:t>
-      </w:r>
-    </w:p>
-    <w:p>
-      <w:pPr>
-        <w:pStyle w:val="Code"/>
-        <w:rPr>
-          <w:color w:val="808080"/>
-        </w:rPr>
-      </w:pPr>
-      <w:r>
-        <w:t xml:space="preserve">    </w:t>
-      </w:r>
-      <w:r>
-        <w:rPr>
-          <w:color w:val="0000FF"/>
-        </w:rPr>
-        <w:t>ADD</w:t>
-      </w:r>
-      <w:r>
-        <w:t xml:space="preserve"> </w:t>
-      </w:r>
-      <w:r>
-        <w:rPr>
-          <w:color w:val="0000FF"/>
-        </w:rPr>
-        <w:t xml:space="preserve">FILE </w:t>
-      </w:r>
-      <w:r>
-        <w:rPr>
-          <w:color w:val="808080"/>
-        </w:rPr>
-        <w:t>(</w:t>
-      </w:r>
-      <w:r>
-        <w:t xml:space="preserve">NAME </w:t>
-      </w:r>
-      <w:r>
-        <w:rPr>
-          <w:color w:val="808080"/>
-        </w:rPr>
-        <w:t>=</w:t>
-      </w:r>
-      <w:r>
-        <w:t xml:space="preserve"> tempdev_1</w:t>
-      </w:r>
-      <w:r>
-        <w:rPr>
-          <w:color w:val="808080"/>
-        </w:rPr>
-        <w:t>,</w:t>
-      </w:r>
-      <w:r>
-        <w:t xml:space="preserve"> </w:t>
-      </w:r>
-      <w:r>
-        <w:rPr>
-          <w:color w:val="0000FF"/>
-        </w:rPr>
-        <w:t>FILENAME</w:t>
-      </w:r>
-      <w:r>
-        <w:t xml:space="preserve"> </w:t>
-      </w:r>
-      <w:r>
-        <w:rPr>
-          <w:color w:val="808080"/>
-        </w:rPr>
-        <w:t>=</w:t>
-      </w:r>
-      <w:r>
-        <w:br/>
-        <w:t xml:space="preserve">    </w:t>
-      </w:r>
-      <w:r>
-        <w:rPr>
-          <w:color w:val="FF0000"/>
-        </w:rPr>
-        <w:t>'</w:t>
-      </w:r>
-      <w:r>
-        <w:rPr>
-          <w:color w:val="FF0000"/>
-        </w:rPr>
-        <w:t>C:\Data\Data1\sql_db\</w:t>
-      </w:r>
-      <w:r>
-        <w:rPr>
-          <w:color w:val="FF0000"/>
-        </w:rPr>
-        <w:t>tempdev_1'</w:t>
-      </w:r>
-      <w:r>
-        <w:rPr>
-          <w:color w:val="808080"/>
-        </w:rPr>
-        <w:t>,</w:t>
-      </w:r>
-      <w:r>
-        <w:t xml:space="preserve"> SIZE </w:t>
-      </w:r>
-      <w:r>
-        <w:rPr>
-          <w:color w:val="808080"/>
-        </w:rPr>
-        <w:t>=</w:t>
-      </w:r>
-      <w:r>
-        <w:t xml:space="preserve"> 50GB</w:t>
-      </w:r>
-      <w:r>
-        <w:rPr>
-          <w:color w:val="808080"/>
-        </w:rPr>
-        <w:t>,</w:t>
-      </w:r>
-      <w:r>
-        <w:t xml:space="preserve"> FILEGROWTH </w:t>
-      </w:r>
-      <w:r>
-        <w:rPr>
-          <w:color w:val="808080"/>
-        </w:rPr>
-        <w:t>=</w:t>
-      </w:r>
-      <w:r>
-        <w:t xml:space="preserve"> 0</w:t>
-      </w:r>
-      <w:r>
-        <w:rPr>
-          <w:color w:val="808080"/>
-        </w:rPr>
-        <w:t>)</w:t>
-      </w:r>
-      <w:r>
-        <w:rPr>
-          <w:color w:val="808080"/>
-        </w:rPr>
-        <w:br/>
-      </w:r>
-    </w:p>
-    <w:p>
-      <w:pPr>
-        <w:pStyle w:val="Code"/>
-      </w:pPr>
-      <w:r>
-        <w:rPr>
-          <w:color w:val="0000FF"/>
-        </w:rPr>
-        <w:t>ALTER</w:t>
-      </w:r>
-      <w:r>
-        <w:t xml:space="preserve"> </w:t>
-      </w:r>
-      <w:r>
-        <w:rPr>
-          <w:color w:val="0000FF"/>
-        </w:rPr>
-        <w:t>DATABASE</w:t>
-      </w:r>
-      <w:r>
-        <w:t xml:space="preserve"> tempdb</w:t>
-      </w:r>
-    </w:p>
-    <w:p>
-      <w:pPr>
-        <w:pStyle w:val="Code"/>
-        <w:rPr>
-          <w:color w:val="808080"/>
-        </w:rPr>
-      </w:pPr>
-      <w:r>
-        <w:rPr>
-          <w:color w:val="0000FF"/>
-        </w:rPr>
-        <w:t xml:space="preserve">    </w:t>
-      </w:r>
-      <w:r>
-        <w:rPr>
-          <w:color w:val="0000FF"/>
-        </w:rPr>
-        <w:t>ADD LOG</w:t>
-      </w:r>
-      <w:r>
-        <w:t xml:space="preserve"> </w:t>
-      </w:r>
-      <w:r>
-        <w:rPr>
-          <w:color w:val="0000FF"/>
-        </w:rPr>
-        <w:t xml:space="preserve">FILE </w:t>
-      </w:r>
-      <w:r>
-        <w:rPr>
-          <w:color w:val="808080"/>
-        </w:rPr>
-        <w:t>(</w:t>
-      </w:r>
-      <w:r>
-        <w:t xml:space="preserve">NAME </w:t>
-      </w:r>
-      <w:r>
-        <w:rPr>
-          <w:color w:val="808080"/>
-        </w:rPr>
-        <w:t>=</w:t>
-      </w:r>
-      <w:r>
-        <w:t xml:space="preserve"> templog_1</w:t>
-      </w:r>
-      <w:r>
-        <w:rPr>
-          <w:color w:val="808080"/>
-        </w:rPr>
-        <w:t>,</w:t>
-      </w:r>
-      <w:r>
-        <w:t xml:space="preserve"> </w:t>
-      </w:r>
-      <w:r>
-        <w:rPr>
-          <w:color w:val="0000FF"/>
-        </w:rPr>
-        <w:t>FILENAME</w:t>
-      </w:r>
-      <w:r>
-        <w:t xml:space="preserve"> </w:t>
-      </w:r>
-      <w:r>
-        <w:rPr>
-          <w:color w:val="808080"/>
-        </w:rPr>
-        <w:t>=</w:t>
-      </w:r>
-      <w:r>
-        <w:rPr>
-          <w:color w:val="808080"/>
-        </w:rPr>
-        <w:br/>
-        <w:t xml:space="preserve">    </w:t>
-      </w:r>
-      <w:r>
-        <w:rPr>
-          <w:color w:val="FF0000"/>
-        </w:rPr>
-        <w:t>'</w:t>
-      </w:r>
-      <w:r>
-        <w:rPr>
-          <w:color w:val="FF0000"/>
-        </w:rPr>
-        <w:t>C:\Data\Data1\sql_db\</w:t>
-      </w:r>
-      <w:r>
-        <w:rPr>
-          <w:color w:val="FF0000"/>
-        </w:rPr>
-        <w:t>templog_1'</w:t>
-      </w:r>
-      <w:r>
-        <w:rPr>
-          <w:color w:val="808080"/>
-        </w:rPr>
-        <w:t>,</w:t>
-      </w:r>
-      <w:r>
-        <w:t xml:space="preserve"> SIZE </w:t>
-      </w:r>
-      <w:r>
-        <w:rPr>
-          <w:color w:val="808080"/>
-        </w:rPr>
-        <w:t>=</w:t>
-      </w:r>
-      <w:r>
-        <w:t xml:space="preserve"> 10GB</w:t>
-      </w:r>
-      <w:r>
-        <w:rPr>
-          <w:color w:val="808080"/>
-        </w:rPr>
-        <w:t>,</w:t>
-      </w:r>
-      <w:r>
-        <w:t xml:space="preserve"> FILEGROWTH </w:t>
-      </w:r>
-      <w:r>
-        <w:rPr>
-          <w:color w:val="808080"/>
-        </w:rPr>
-        <w:t>=</w:t>
-      </w:r>
-      <w:r>
-        <w:t xml:space="preserve"> 0</w:t>
-      </w:r>
-      <w:r>
-        <w:rPr>
-          <w:color w:val="808080"/>
-        </w:rPr>
-        <w:t>)</w:t>
-      </w:r>
-    </w:p>
-    <w:p>
-      <w:pPr>
-        <w:pStyle w:val="Task"/>
-      </w:pPr>
-      <w:r>
-        <w:t>You can verify the settings by executing</w:t>
-      </w:r>
-    </w:p>
-    <w:p>
-      <w:pPr>
-        <w:pStyle w:val="Code"/>
-        <w:rPr>
-          <w:color w:val="800000"/>
-        </w:rPr>
-      </w:pPr>
-      <w:r>
-        <w:t>EXEC</w:t>
-      </w:r>
-      <w:r>
-        <w:t xml:space="preserve"> </w:t>
-      </w:r>
-      <w:r>
-        <w:rPr>
-          <w:color w:val="800000"/>
-        </w:rPr>
-        <w:t>sp_helpfile</w:t>
-      </w:r>
-    </w:p>
-    <w:p>
-      <w:r>
-        <w:t>It is very important to turn off file growth as a runaway query may easily eat up a</w:t>
-      </w:r>
-      <w:r>
-        <w:t>ll the disk space on a server.</w:t>
-      </w:r>
-    </w:p>
-    <w:p>
-      <w:pPr>
-        <w:pStyle w:val="Heading3"/>
-      </w:pPr>
-      <w:bookmarkStart w:id="53" w:name="_Toc378350084"/>
-      <w:r>
-        <w:lastRenderedPageBreak/>
-        <w:t>Configuring the web server application pool</w:t>
-      </w:r>
-      <w:bookmarkEnd w:id="53"/>
-    </w:p>
-    <w:p>
-      <w:r>
-        <w:t xml:space="preserve">Because the entire system relies on Windows authentication, a separate application pool has to be created for the web </w:t>
-      </w:r>
-      <w:proofErr w:type="gramStart"/>
-      <w:r>
-        <w:t>interfaces that runs</w:t>
-      </w:r>
-      <w:proofErr w:type="gramEnd"/>
-      <w:r>
-        <w:t xml:space="preserve"> under the MYDOMAIN\</w:t>
-      </w:r>
-      <w:proofErr w:type="spellStart"/>
-      <w:r>
-        <w:t>graywulf</w:t>
-      </w:r>
-      <w:proofErr w:type="spellEnd"/>
-      <w:r>
-        <w:t xml:space="preserve"> account. In the IIS Manager of the developer machine perform the following tasks.</w:t>
-      </w:r>
-    </w:p>
-    <w:p>
-      <w:pPr>
-        <w:pStyle w:val="Task"/>
-      </w:pPr>
-      <w:r>
-        <w:t xml:space="preserve">Create a new </w:t>
-      </w:r>
-      <w:proofErr w:type="spellStart"/>
-      <w:r>
-        <w:t>AppPool</w:t>
-      </w:r>
-      <w:proofErr w:type="spellEnd"/>
-      <w:r>
-        <w:t xml:space="preserve"> on the web server called </w:t>
+        <w:t>Create directories C:\Data\Data0\sql_db, C:\Data\Data1\sql_db, etc. on each RAID volume.</w:t>
+      </w:r>
+    </w:p>
+    <w:p>
+      <w:r>
+        <w:t xml:space="preserve">The </w:t>
       </w:r>
       <w:proofErr w:type="spellStart"/>
       <w:r>
         <w:t>Graywulf</w:t>
       </w:r>
       <w:proofErr w:type="spellEnd"/>
-    </w:p>
-    <w:p>
-      <w:pPr>
-        <w:pStyle w:val="Task"/>
-      </w:pPr>
-      <w:r>
-        <w:t>Configure it to use .Net 4.0</w:t>
-      </w:r>
-    </w:p>
-    <w:p>
-      <w:pPr>
-        <w:pStyle w:val="Task"/>
-      </w:pPr>
-      <w:r>
-        <w:t>Under “Advanced options”, set “Identity” to MYDOMAIN\</w:t>
-      </w:r>
-      <w:proofErr w:type="spellStart"/>
-      <w:r>
-        <w:t>graywulf</w:t>
-      </w:r>
-      <w:proofErr w:type="spellEnd"/>
-    </w:p>
-    <w:p>
-      <w:pPr>
-        <w:pStyle w:val="Task"/>
-      </w:pPr>
-      <w:r>
-        <w:t>Set “User profile” to false</w:t>
-      </w:r>
-    </w:p>
-    <w:p>
-      <w:r>
-        <w:t>All other settings should remain at default.</w:t>
-      </w:r>
-      <w:r>
-        <w:t xml:space="preserve"> The application pool can only run under domain account</w:t>
-      </w:r>
-      <w:r>
-        <w:t>s</w:t>
-      </w:r>
-      <w:r>
-        <w:t xml:space="preserve"> that are enabled to log on as a service in group policy. This option might need to be enabled on each machine individually, depending on the group policy.</w:t>
-      </w:r>
-    </w:p>
-    <w:p>
-      <w:pPr>
-        <w:pStyle w:val="Heading2"/>
-      </w:pPr>
-      <w:bookmarkStart w:id="54" w:name="_Toc378350085"/>
-      <w:r>
-        <w:t>Downloading</w:t>
-      </w:r>
-      <w:r>
-        <w:t xml:space="preserve"> and building the source code</w:t>
-      </w:r>
-      <w:bookmarkEnd w:id="54"/>
-    </w:p>
-    <w:p>
-      <w:pPr>
-        <w:pStyle w:val="Heading3"/>
-      </w:pPr>
-      <w:bookmarkStart w:id="55" w:name="_Toc378350086"/>
-      <w:r>
-        <w:t xml:space="preserve">Build </w:t>
-      </w:r>
-      <w:r>
-        <w:t xml:space="preserve">and debug </w:t>
-      </w:r>
-      <w:r>
-        <w:t>environment</w:t>
-      </w:r>
-      <w:bookmarkEnd w:id="55"/>
-    </w:p>
-    <w:p>
-      <w:r>
-        <w:t xml:space="preserve">To build </w:t>
-      </w:r>
-      <w:proofErr w:type="spellStart"/>
-      <w:r>
-        <w:t>Graywulf</w:t>
-      </w:r>
-      <w:proofErr w:type="spellEnd"/>
-      <w:r>
-        <w:t>, the following software has to be installed on the developer machine:</w:t>
+      <w:r>
+        <w:t xml:space="preserve"> service account has to have access to all network shares, mounted RAID volumes and SQL Servers in the system. In order to grant access to everything, perform the following steps on all RAID volumes of all machines.</w:t>
       </w:r>
     </w:p>
     <w:p>
@@ -15783,7 +14716,1122 @@
         <w:rPr>
           <w:lang w:val="en-US"/>
         </w:rPr>
-        <w:t>Visual Studio 2010</w:t>
+        <w:t>Grant MYDOMAIN\</w:t>
+      </w:r>
+      <w:proofErr w:type="spellStart"/>
+      <w:r>
+        <w:rPr>
+          <w:lang w:val="en-US"/>
+        </w:rPr>
+        <w:t>graywulf</w:t>
+      </w:r>
+      <w:proofErr w:type="spellEnd"/>
+      <w:r>
+        <w:rPr>
+          <w:lang w:val="en-US"/>
+        </w:rPr>
+        <w:t xml:space="preserve"> “Full control” access to C:\Data</w:t>
+      </w:r>
+    </w:p>
+    <w:p>
+      <w:pPr>
+        <w:pStyle w:val="Heading3"/>
+      </w:pPr>
+      <w:bookmarkStart w:id="52" w:name="_Toc378350083"/>
+      <w:r>
+        <w:lastRenderedPageBreak/>
+        <w:t xml:space="preserve">Configure SQL Server </w:t>
+      </w:r>
+      <w:proofErr w:type="spellStart"/>
+      <w:r>
+        <w:t>tempdb</w:t>
+      </w:r>
+      <w:bookmarkEnd w:id="52"/>
+      <w:proofErr w:type="spellEnd"/>
+    </w:p>
+    <w:p>
+      <w:r>
+        <w:t xml:space="preserve">By default, </w:t>
+      </w:r>
+      <w:proofErr w:type="spellStart"/>
+      <w:r>
+        <w:t>tempdb</w:t>
+      </w:r>
+      <w:proofErr w:type="spellEnd"/>
+      <w:r>
+        <w:t xml:space="preserve"> files are located on the system disk.</w:t>
+      </w:r>
+      <w:r>
+        <w:t xml:space="preserve"> They have to </w:t>
+      </w:r>
+      <w:proofErr w:type="gramStart"/>
+      <w:r>
+        <w:t>moved</w:t>
+      </w:r>
+      <w:proofErr w:type="gramEnd"/>
+      <w:r>
+        <w:t xml:space="preserve"> to the high performance RAID volumes for better performance.</w:t>
+      </w:r>
+    </w:p>
+    <w:p>
+      <w:pPr>
+        <w:pStyle w:val="Task"/>
+      </w:pPr>
+      <w:r>
+        <w:t>Create directories C:\Data\Data0\sql_db, C:\Data\Data1\sql_db etc.</w:t>
+      </w:r>
+    </w:p>
+    <w:p>
+      <w:pPr>
+        <w:pStyle w:val="Task"/>
+      </w:pPr>
+      <w:r>
+        <w:t>To move them to the RAID volume, execute:</w:t>
+      </w:r>
+    </w:p>
+    <w:p>
+      <w:pPr>
+        <w:pStyle w:val="Code"/>
+      </w:pPr>
+      <w:r>
+        <w:rPr>
+          <w:color w:val="0000FF"/>
+        </w:rPr>
+        <w:t>ALTER</w:t>
+      </w:r>
+      <w:r>
+        <w:t xml:space="preserve"> </w:t>
+      </w:r>
+      <w:r>
+        <w:rPr>
+          <w:color w:val="0000FF"/>
+        </w:rPr>
+        <w:t>DATABASE</w:t>
+      </w:r>
+      <w:r>
+        <w:t xml:space="preserve"> tempdb</w:t>
+      </w:r>
+    </w:p>
+    <w:p>
+      <w:pPr>
+        <w:pStyle w:val="Code"/>
+        <w:rPr>
+          <w:color w:val="808080"/>
+        </w:rPr>
+      </w:pPr>
+      <w:r>
+        <w:t xml:space="preserve">    </w:t>
+      </w:r>
+      <w:r>
+        <w:rPr>
+          <w:color w:val="0000FF"/>
+        </w:rPr>
+        <w:t>MODIFY</w:t>
+      </w:r>
+      <w:r>
+        <w:t xml:space="preserve"> </w:t>
+      </w:r>
+      <w:r>
+        <w:rPr>
+          <w:color w:val="0000FF"/>
+        </w:rPr>
+        <w:t xml:space="preserve">FILE </w:t>
+      </w:r>
+      <w:r>
+        <w:rPr>
+          <w:color w:val="808080"/>
+        </w:rPr>
+        <w:t>(</w:t>
+      </w:r>
+      <w:r>
+        <w:t xml:space="preserve">NAME </w:t>
+      </w:r>
+      <w:r>
+        <w:rPr>
+          <w:color w:val="808080"/>
+        </w:rPr>
+        <w:t>=</w:t>
+      </w:r>
+      <w:r>
+        <w:t xml:space="preserve"> tempdev</w:t>
+      </w:r>
+      <w:r>
+        <w:rPr>
+          <w:color w:val="808080"/>
+        </w:rPr>
+        <w:t>,</w:t>
+      </w:r>
+      <w:r>
+        <w:t xml:space="preserve"> </w:t>
+      </w:r>
+      <w:r>
+        <w:rPr>
+          <w:color w:val="0000FF"/>
+        </w:rPr>
+        <w:t>NEWNAME</w:t>
+      </w:r>
+      <w:r>
+        <w:t xml:space="preserve"> </w:t>
+      </w:r>
+      <w:r>
+        <w:rPr>
+          <w:color w:val="808080"/>
+        </w:rPr>
+        <w:t>=</w:t>
+      </w:r>
+      <w:r>
+        <w:t xml:space="preserve"> tempdev_0</w:t>
+      </w:r>
+      <w:r>
+        <w:rPr>
+          <w:color w:val="808080"/>
+        </w:rPr>
+        <w:t>,</w:t>
+      </w:r>
+      <w:r>
+        <w:t xml:space="preserve"> </w:t>
+      </w:r>
+      <w:r>
+        <w:rPr>
+          <w:color w:val="0000FF"/>
+        </w:rPr>
+        <w:t>FILENAME</w:t>
+      </w:r>
+      <w:r>
+        <w:t xml:space="preserve"> </w:t>
+      </w:r>
+      <w:r>
+        <w:rPr>
+          <w:color w:val="808080"/>
+        </w:rPr>
+        <w:t>=</w:t>
+      </w:r>
+      <w:r>
+        <w:br/>
+      </w:r>
+      <w:r>
+        <w:rPr>
+          <w:color w:val="FF0000"/>
+        </w:rPr>
+        <w:t xml:space="preserve">    </w:t>
+      </w:r>
+      <w:r>
+        <w:rPr>
+          <w:color w:val="FF0000"/>
+        </w:rPr>
+        <w:t>'</w:t>
+      </w:r>
+      <w:r>
+        <w:rPr>
+          <w:color w:val="FF0000"/>
+        </w:rPr>
+        <w:t>C:\Data\Data0\sql_db</w:t>
+      </w:r>
+      <w:r>
+        <w:rPr>
+          <w:color w:val="FF0000"/>
+        </w:rPr>
+        <w:t>\tempdev_0'</w:t>
+      </w:r>
+      <w:r>
+        <w:rPr>
+          <w:color w:val="808080"/>
+        </w:rPr>
+        <w:t>)</w:t>
+      </w:r>
+    </w:p>
+    <w:p>
+      <w:pPr>
+        <w:pStyle w:val="Code"/>
+        <w:rPr>
+          <w:color w:val="808080"/>
+        </w:rPr>
+      </w:pPr>
+    </w:p>
+    <w:p>
+      <w:pPr>
+        <w:pStyle w:val="Code"/>
+      </w:pPr>
+      <w:r>
+        <w:rPr>
+          <w:color w:val="0000FF"/>
+        </w:rPr>
+        <w:t>ALTER</w:t>
+      </w:r>
+      <w:r>
+        <w:t xml:space="preserve"> </w:t>
+      </w:r>
+      <w:r>
+        <w:rPr>
+          <w:color w:val="0000FF"/>
+        </w:rPr>
+        <w:t>DATABASE</w:t>
+      </w:r>
+      <w:r>
+        <w:t xml:space="preserve"> tempdb</w:t>
+      </w:r>
+    </w:p>
+    <w:p>
+      <w:pPr>
+        <w:pStyle w:val="Code"/>
+        <w:rPr>
+          <w:color w:val="808080"/>
+        </w:rPr>
+      </w:pPr>
+      <w:r>
+        <w:t xml:space="preserve">    </w:t>
+      </w:r>
+      <w:r>
+        <w:rPr>
+          <w:color w:val="0000FF"/>
+        </w:rPr>
+        <w:t>MODIFY</w:t>
+      </w:r>
+      <w:r>
+        <w:t xml:space="preserve"> </w:t>
+      </w:r>
+      <w:r>
+        <w:rPr>
+          <w:color w:val="0000FF"/>
+        </w:rPr>
+        <w:t xml:space="preserve">FILE </w:t>
+      </w:r>
+      <w:r>
+        <w:rPr>
+          <w:color w:val="808080"/>
+        </w:rPr>
+        <w:t>(</w:t>
+      </w:r>
+      <w:r>
+        <w:t xml:space="preserve">NAME </w:t>
+      </w:r>
+      <w:r>
+        <w:rPr>
+          <w:color w:val="808080"/>
+        </w:rPr>
+        <w:t>=</w:t>
+      </w:r>
+      <w:r>
+        <w:t xml:space="preserve"> templog</w:t>
+      </w:r>
+      <w:r>
+        <w:rPr>
+          <w:color w:val="808080"/>
+        </w:rPr>
+        <w:t>,</w:t>
+      </w:r>
+      <w:r>
+        <w:t xml:space="preserve"> </w:t>
+      </w:r>
+      <w:r>
+        <w:rPr>
+          <w:color w:val="0000FF"/>
+        </w:rPr>
+        <w:t>NEWNAME</w:t>
+      </w:r>
+      <w:r>
+        <w:t xml:space="preserve"> </w:t>
+      </w:r>
+      <w:r>
+        <w:rPr>
+          <w:color w:val="808080"/>
+        </w:rPr>
+        <w:t>=</w:t>
+      </w:r>
+      <w:r>
+        <w:t xml:space="preserve"> templog_0</w:t>
+      </w:r>
+      <w:r>
+        <w:rPr>
+          <w:color w:val="808080"/>
+        </w:rPr>
+        <w:t>,</w:t>
+      </w:r>
+      <w:r>
+        <w:t xml:space="preserve"> </w:t>
+      </w:r>
+      <w:r>
+        <w:rPr>
+          <w:color w:val="0000FF"/>
+        </w:rPr>
+        <w:t>FILENAME</w:t>
+      </w:r>
+      <w:r>
+        <w:t xml:space="preserve"> </w:t>
+      </w:r>
+      <w:r>
+        <w:rPr>
+          <w:color w:val="808080"/>
+        </w:rPr>
+        <w:t>=</w:t>
+      </w:r>
+      <w:r>
+        <w:rPr>
+          <w:color w:val="808080"/>
+        </w:rPr>
+        <w:br/>
+        <w:t xml:space="preserve">    </w:t>
+      </w:r>
+      <w:r>
+        <w:rPr>
+          <w:color w:val="FF0000"/>
+        </w:rPr>
+        <w:t>'</w:t>
+      </w:r>
+      <w:r>
+        <w:rPr>
+          <w:color w:val="FF0000"/>
+        </w:rPr>
+        <w:t>C:\Data\Data0\sql_db</w:t>
+      </w:r>
+      <w:r>
+        <w:rPr>
+          <w:color w:val="FF0000"/>
+        </w:rPr>
+        <w:t>\templog_0'</w:t>
+      </w:r>
+      <w:r>
+        <w:rPr>
+          <w:color w:val="808080"/>
+        </w:rPr>
+        <w:t>)</w:t>
+      </w:r>
+    </w:p>
+    <w:p>
+      <w:r>
+        <w:t>Restart the server for the changes to take effect.</w:t>
+      </w:r>
+      <w:r>
+        <w:t xml:space="preserve"> Now change the </w:t>
+      </w:r>
+      <w:proofErr w:type="spellStart"/>
+      <w:r>
+        <w:t>tempdb</w:t>
+      </w:r>
+      <w:proofErr w:type="spellEnd"/>
+      <w:r>
+        <w:t xml:space="preserve"> file sizes according to the needs. </w:t>
+      </w:r>
+      <w:r>
+        <w:t>It is important to move the files first and set the file size later because files are moved to the new location only after a server restart and growing the files residing on</w:t>
+      </w:r>
+      <w:r>
+        <w:t xml:space="preserve"> </w:t>
+      </w:r>
+      <w:r>
+        <w:t>the system volume may eat up all the disk space and crash the system.</w:t>
+      </w:r>
+    </w:p>
+    <w:p>
+      <w:pPr>
+        <w:pStyle w:val="Task"/>
+      </w:pPr>
+      <w:r>
+        <w:t xml:space="preserve">Change </w:t>
+      </w:r>
+      <w:proofErr w:type="spellStart"/>
+      <w:r>
+        <w:t>tempdb</w:t>
+      </w:r>
+      <w:proofErr w:type="spellEnd"/>
+      <w:r>
+        <w:t xml:space="preserve"> file sizes by executing the following script</w:t>
+      </w:r>
+    </w:p>
+    <w:p>
+      <w:pPr>
+        <w:pStyle w:val="Code"/>
+      </w:pPr>
+      <w:r>
+        <w:rPr>
+          <w:color w:val="0000FF"/>
+        </w:rPr>
+        <w:t>ALTER</w:t>
+      </w:r>
+      <w:r>
+        <w:t xml:space="preserve"> </w:t>
+      </w:r>
+      <w:r>
+        <w:rPr>
+          <w:color w:val="0000FF"/>
+        </w:rPr>
+        <w:t>DATABASE</w:t>
+      </w:r>
+      <w:r>
+        <w:t xml:space="preserve"> tempdb</w:t>
+      </w:r>
+      <w:r>
+        <w:br/>
+        <w:t xml:space="preserve">    </w:t>
+      </w:r>
+      <w:r>
+        <w:rPr>
+          <w:color w:val="0000FF"/>
+        </w:rPr>
+        <w:t>MODIFY</w:t>
+      </w:r>
+      <w:r>
+        <w:t xml:space="preserve"> </w:t>
+      </w:r>
+      <w:r>
+        <w:rPr>
+          <w:color w:val="0000FF"/>
+        </w:rPr>
+        <w:t xml:space="preserve">FILE </w:t>
+      </w:r>
+      <w:r>
+        <w:rPr>
+          <w:color w:val="808080"/>
+        </w:rPr>
+        <w:t>(</w:t>
+      </w:r>
+      <w:r>
+        <w:t xml:space="preserve">NAME </w:t>
+      </w:r>
+      <w:r>
+        <w:rPr>
+          <w:color w:val="808080"/>
+        </w:rPr>
+        <w:t>=</w:t>
+      </w:r>
+      <w:r>
+        <w:t xml:space="preserve"> </w:t>
+      </w:r>
+      <w:r>
+        <w:t>tempdev</w:t>
+      </w:r>
+      <w:r>
+        <w:t>_0</w:t>
+      </w:r>
+      <w:r>
+        <w:rPr>
+          <w:color w:val="808080"/>
+        </w:rPr>
+        <w:t>,</w:t>
+      </w:r>
+      <w:r>
+        <w:t xml:space="preserve"> SIZE = 50GB, FILEGROWTH </w:t>
+      </w:r>
+      <w:r>
+        <w:rPr>
+          <w:color w:val="808080"/>
+        </w:rPr>
+        <w:t>=</w:t>
+      </w:r>
+      <w:r>
+        <w:t xml:space="preserve"> 0</w:t>
+      </w:r>
+      <w:r>
+        <w:rPr>
+          <w:color w:val="808080"/>
+        </w:rPr>
+        <w:t>)</w:t>
+      </w:r>
+      <w:r>
+        <w:rPr>
+          <w:color w:val="808080"/>
+        </w:rPr>
+        <w:br/>
+      </w:r>
+      <w:r>
+        <w:rPr>
+          <w:color w:val="808080"/>
+        </w:rPr>
+        <w:br/>
+      </w:r>
+      <w:r>
+        <w:rPr>
+          <w:color w:val="0000FF"/>
+        </w:rPr>
+        <w:t>ALTER</w:t>
+      </w:r>
+      <w:r>
+        <w:t xml:space="preserve"> </w:t>
+      </w:r>
+      <w:r>
+        <w:rPr>
+          <w:color w:val="0000FF"/>
+        </w:rPr>
+        <w:t>DATABASE</w:t>
+      </w:r>
+      <w:r>
+        <w:t xml:space="preserve"> tempdb</w:t>
+      </w:r>
+      <w:r>
+        <w:br/>
+        <w:t xml:space="preserve">    </w:t>
+      </w:r>
+      <w:r>
+        <w:rPr>
+          <w:color w:val="0000FF"/>
+        </w:rPr>
+        <w:t>MODIFY</w:t>
+      </w:r>
+      <w:r>
+        <w:t xml:space="preserve"> </w:t>
+      </w:r>
+      <w:r>
+        <w:rPr>
+          <w:color w:val="0000FF"/>
+        </w:rPr>
+        <w:t xml:space="preserve">FILE </w:t>
+      </w:r>
+      <w:r>
+        <w:rPr>
+          <w:color w:val="808080"/>
+        </w:rPr>
+        <w:t>(</w:t>
+      </w:r>
+      <w:r>
+        <w:t xml:space="preserve">NAME </w:t>
+      </w:r>
+      <w:r>
+        <w:rPr>
+          <w:color w:val="808080"/>
+        </w:rPr>
+        <w:t>=</w:t>
+      </w:r>
+      <w:r>
+        <w:t xml:space="preserve"> templog_0</w:t>
+      </w:r>
+      <w:r>
+        <w:rPr>
+          <w:color w:val="808080"/>
+        </w:rPr>
+        <w:t>,</w:t>
+      </w:r>
+      <w:r>
+        <w:t xml:space="preserve"> </w:t>
+      </w:r>
+      <w:r>
+        <w:t>SIZE = 1</w:t>
+      </w:r>
+      <w:r>
+        <w:t xml:space="preserve">0GB, FILEGROWTH </w:t>
+      </w:r>
+      <w:r>
+        <w:rPr>
+          <w:color w:val="808080"/>
+        </w:rPr>
+        <w:t>=</w:t>
+      </w:r>
+      <w:r>
+        <w:t xml:space="preserve"> 0</w:t>
+      </w:r>
+      <w:r>
+        <w:rPr>
+          <w:color w:val="808080"/>
+        </w:rPr>
+        <w:t>)</w:t>
+      </w:r>
+    </w:p>
+    <w:p>
+      <w:r>
+        <w:t>For best performance, databases should use multiple RAID volumes at the same time. To set this up, add a new file and log file for each additional raid volume.</w:t>
+      </w:r>
+    </w:p>
+    <w:p>
+      <w:pPr>
+        <w:pStyle w:val="Task"/>
+      </w:pPr>
+      <w:r>
+        <w:t>Create additional data and log files for each volume by executing the following script.</w:t>
+      </w:r>
+    </w:p>
+    <w:p>
+      <w:pPr>
+        <w:pStyle w:val="Code"/>
+      </w:pPr>
+      <w:r>
+        <w:rPr>
+          <w:color w:val="0000FF"/>
+        </w:rPr>
+        <w:t>ALTER</w:t>
+      </w:r>
+      <w:r>
+        <w:t xml:space="preserve"> </w:t>
+      </w:r>
+      <w:r>
+        <w:rPr>
+          <w:color w:val="0000FF"/>
+        </w:rPr>
+        <w:t>DATABASE</w:t>
+      </w:r>
+      <w:r>
+        <w:t xml:space="preserve"> tempdb</w:t>
+      </w:r>
+    </w:p>
+    <w:p>
+      <w:pPr>
+        <w:pStyle w:val="Code"/>
+        <w:rPr>
+          <w:color w:val="808080"/>
+        </w:rPr>
+      </w:pPr>
+      <w:r>
+        <w:t xml:space="preserve">    </w:t>
+      </w:r>
+      <w:r>
+        <w:rPr>
+          <w:color w:val="0000FF"/>
+        </w:rPr>
+        <w:t>ADD</w:t>
+      </w:r>
+      <w:r>
+        <w:t xml:space="preserve"> </w:t>
+      </w:r>
+      <w:r>
+        <w:rPr>
+          <w:color w:val="0000FF"/>
+        </w:rPr>
+        <w:t xml:space="preserve">FILE </w:t>
+      </w:r>
+      <w:r>
+        <w:rPr>
+          <w:color w:val="808080"/>
+        </w:rPr>
+        <w:t>(</w:t>
+      </w:r>
+      <w:r>
+        <w:t xml:space="preserve">NAME </w:t>
+      </w:r>
+      <w:r>
+        <w:rPr>
+          <w:color w:val="808080"/>
+        </w:rPr>
+        <w:t>=</w:t>
+      </w:r>
+      <w:r>
+        <w:t xml:space="preserve"> tempdev_1</w:t>
+      </w:r>
+      <w:r>
+        <w:rPr>
+          <w:color w:val="808080"/>
+        </w:rPr>
+        <w:t>,</w:t>
+      </w:r>
+      <w:r>
+        <w:t xml:space="preserve"> </w:t>
+      </w:r>
+      <w:r>
+        <w:rPr>
+          <w:color w:val="0000FF"/>
+        </w:rPr>
+        <w:t>FILENAME</w:t>
+      </w:r>
+      <w:r>
+        <w:t xml:space="preserve"> </w:t>
+      </w:r>
+      <w:r>
+        <w:rPr>
+          <w:color w:val="808080"/>
+        </w:rPr>
+        <w:t>=</w:t>
+      </w:r>
+      <w:r>
+        <w:br/>
+        <w:t xml:space="preserve">    </w:t>
+      </w:r>
+      <w:r>
+        <w:rPr>
+          <w:color w:val="FF0000"/>
+        </w:rPr>
+        <w:t>'</w:t>
+      </w:r>
+      <w:r>
+        <w:rPr>
+          <w:color w:val="FF0000"/>
+        </w:rPr>
+        <w:t>C:\Data\Data1\sql_db\</w:t>
+      </w:r>
+      <w:r>
+        <w:rPr>
+          <w:color w:val="FF0000"/>
+        </w:rPr>
+        <w:t>tempdev_1'</w:t>
+      </w:r>
+      <w:r>
+        <w:rPr>
+          <w:color w:val="808080"/>
+        </w:rPr>
+        <w:t>,</w:t>
+      </w:r>
+      <w:r>
+        <w:t xml:space="preserve"> SIZE </w:t>
+      </w:r>
+      <w:r>
+        <w:rPr>
+          <w:color w:val="808080"/>
+        </w:rPr>
+        <w:t>=</w:t>
+      </w:r>
+      <w:r>
+        <w:t xml:space="preserve"> 50GB</w:t>
+      </w:r>
+      <w:r>
+        <w:rPr>
+          <w:color w:val="808080"/>
+        </w:rPr>
+        <w:t>,</w:t>
+      </w:r>
+      <w:r>
+        <w:t xml:space="preserve"> FILEGROWTH </w:t>
+      </w:r>
+      <w:r>
+        <w:rPr>
+          <w:color w:val="808080"/>
+        </w:rPr>
+        <w:t>=</w:t>
+      </w:r>
+      <w:r>
+        <w:t xml:space="preserve"> 0</w:t>
+      </w:r>
+      <w:r>
+        <w:rPr>
+          <w:color w:val="808080"/>
+        </w:rPr>
+        <w:t>)</w:t>
+      </w:r>
+      <w:r>
+        <w:rPr>
+          <w:color w:val="808080"/>
+        </w:rPr>
+        <w:br/>
+      </w:r>
+    </w:p>
+    <w:p>
+      <w:pPr>
+        <w:pStyle w:val="Code"/>
+      </w:pPr>
+      <w:r>
+        <w:rPr>
+          <w:color w:val="0000FF"/>
+        </w:rPr>
+        <w:t>ALTER</w:t>
+      </w:r>
+      <w:r>
+        <w:t xml:space="preserve"> </w:t>
+      </w:r>
+      <w:r>
+        <w:rPr>
+          <w:color w:val="0000FF"/>
+        </w:rPr>
+        <w:t>DATABASE</w:t>
+      </w:r>
+      <w:r>
+        <w:t xml:space="preserve"> tempdb</w:t>
+      </w:r>
+    </w:p>
+    <w:p>
+      <w:pPr>
+        <w:pStyle w:val="Code"/>
+        <w:rPr>
+          <w:color w:val="808080"/>
+        </w:rPr>
+      </w:pPr>
+      <w:r>
+        <w:rPr>
+          <w:color w:val="0000FF"/>
+        </w:rPr>
+        <w:t xml:space="preserve">    </w:t>
+      </w:r>
+      <w:r>
+        <w:rPr>
+          <w:color w:val="0000FF"/>
+        </w:rPr>
+        <w:t>ADD LOG</w:t>
+      </w:r>
+      <w:r>
+        <w:t xml:space="preserve"> </w:t>
+      </w:r>
+      <w:r>
+        <w:rPr>
+          <w:color w:val="0000FF"/>
+        </w:rPr>
+        <w:t xml:space="preserve">FILE </w:t>
+      </w:r>
+      <w:r>
+        <w:rPr>
+          <w:color w:val="808080"/>
+        </w:rPr>
+        <w:t>(</w:t>
+      </w:r>
+      <w:r>
+        <w:t xml:space="preserve">NAME </w:t>
+      </w:r>
+      <w:r>
+        <w:rPr>
+          <w:color w:val="808080"/>
+        </w:rPr>
+        <w:t>=</w:t>
+      </w:r>
+      <w:r>
+        <w:t xml:space="preserve"> templog_1</w:t>
+      </w:r>
+      <w:r>
+        <w:rPr>
+          <w:color w:val="808080"/>
+        </w:rPr>
+        <w:t>,</w:t>
+      </w:r>
+      <w:r>
+        <w:t xml:space="preserve"> </w:t>
+      </w:r>
+      <w:r>
+        <w:rPr>
+          <w:color w:val="0000FF"/>
+        </w:rPr>
+        <w:t>FILENAME</w:t>
+      </w:r>
+      <w:r>
+        <w:t xml:space="preserve"> </w:t>
+      </w:r>
+      <w:r>
+        <w:rPr>
+          <w:color w:val="808080"/>
+        </w:rPr>
+        <w:t>=</w:t>
+      </w:r>
+      <w:r>
+        <w:rPr>
+          <w:color w:val="808080"/>
+        </w:rPr>
+        <w:br/>
+        <w:t xml:space="preserve">    </w:t>
+      </w:r>
+      <w:r>
+        <w:rPr>
+          <w:color w:val="FF0000"/>
+        </w:rPr>
+        <w:t>'</w:t>
+      </w:r>
+      <w:r>
+        <w:rPr>
+          <w:color w:val="FF0000"/>
+        </w:rPr>
+        <w:t>C:\Data\Data1\sql_db\</w:t>
+      </w:r>
+      <w:r>
+        <w:rPr>
+          <w:color w:val="FF0000"/>
+        </w:rPr>
+        <w:t>templog_1'</w:t>
+      </w:r>
+      <w:r>
+        <w:rPr>
+          <w:color w:val="808080"/>
+        </w:rPr>
+        <w:t>,</w:t>
+      </w:r>
+      <w:r>
+        <w:t xml:space="preserve"> SIZE </w:t>
+      </w:r>
+      <w:r>
+        <w:rPr>
+          <w:color w:val="808080"/>
+        </w:rPr>
+        <w:t>=</w:t>
+      </w:r>
+      <w:r>
+        <w:t xml:space="preserve"> 10GB</w:t>
+      </w:r>
+      <w:r>
+        <w:rPr>
+          <w:color w:val="808080"/>
+        </w:rPr>
+        <w:t>,</w:t>
+      </w:r>
+      <w:r>
+        <w:t xml:space="preserve"> FILEGROWTH </w:t>
+      </w:r>
+      <w:r>
+        <w:rPr>
+          <w:color w:val="808080"/>
+        </w:rPr>
+        <w:t>=</w:t>
+      </w:r>
+      <w:r>
+        <w:t xml:space="preserve"> 0</w:t>
+      </w:r>
+      <w:r>
+        <w:rPr>
+          <w:color w:val="808080"/>
+        </w:rPr>
+        <w:t>)</w:t>
+      </w:r>
+    </w:p>
+    <w:p>
+      <w:pPr>
+        <w:pStyle w:val="Task"/>
+      </w:pPr>
+      <w:r>
+        <w:t>You can verify the settings by executing</w:t>
+      </w:r>
+    </w:p>
+    <w:p>
+      <w:pPr>
+        <w:pStyle w:val="Code"/>
+        <w:rPr>
+          <w:color w:val="800000"/>
+        </w:rPr>
+      </w:pPr>
+      <w:r>
+        <w:t>EXEC</w:t>
+      </w:r>
+      <w:r>
+        <w:t xml:space="preserve"> </w:t>
+      </w:r>
+      <w:r>
+        <w:rPr>
+          <w:color w:val="800000"/>
+        </w:rPr>
+        <w:t>sp_helpfile</w:t>
+      </w:r>
+    </w:p>
+    <w:p>
+      <w:r>
+        <w:t>It is very important to turn off file growth as a runaway query may easily eat up a</w:t>
+      </w:r>
+      <w:r>
+        <w:t>ll the disk space on a server.</w:t>
+      </w:r>
+    </w:p>
+    <w:p>
+      <w:pPr>
+        <w:pStyle w:val="Heading3"/>
+      </w:pPr>
+      <w:bookmarkStart w:id="53" w:name="_Toc378350084"/>
+      <w:r>
+        <w:lastRenderedPageBreak/>
+        <w:t>Configuring the web server application pool</w:t>
+      </w:r>
+      <w:bookmarkEnd w:id="53"/>
+    </w:p>
+    <w:p>
+      <w:r>
+        <w:t xml:space="preserve">Because the entire system relies on Windows authentication, a separate application pool has to be created for the web </w:t>
+      </w:r>
+      <w:proofErr w:type="gramStart"/>
+      <w:r>
+        <w:t>interfaces that runs</w:t>
+      </w:r>
+      <w:proofErr w:type="gramEnd"/>
+      <w:r>
+        <w:t xml:space="preserve"> under the MYDOMAIN\</w:t>
+      </w:r>
+      <w:proofErr w:type="spellStart"/>
+      <w:r>
+        <w:t>graywulf</w:t>
+      </w:r>
+      <w:proofErr w:type="spellEnd"/>
+      <w:r>
+        <w:t xml:space="preserve"> account. In the IIS Manager of the developer machine perform the following tasks.</w:t>
+      </w:r>
+    </w:p>
+    <w:p>
+      <w:pPr>
+        <w:pStyle w:val="Task"/>
+      </w:pPr>
+      <w:r>
+        <w:t xml:space="preserve">Create a new </w:t>
+      </w:r>
+      <w:proofErr w:type="spellStart"/>
+      <w:r>
+        <w:t>AppPool</w:t>
+      </w:r>
+      <w:proofErr w:type="spellEnd"/>
+      <w:r>
+        <w:t xml:space="preserve"> on the web server called </w:t>
+      </w:r>
+      <w:proofErr w:type="spellStart"/>
+      <w:r>
+        <w:t>Graywulf</w:t>
+      </w:r>
+      <w:proofErr w:type="spellEnd"/>
+    </w:p>
+    <w:p>
+      <w:pPr>
+        <w:pStyle w:val="Task"/>
+      </w:pPr>
+      <w:r>
+        <w:t>Configure it to use .Net 4.0</w:t>
+      </w:r>
+    </w:p>
+    <w:p>
+      <w:pPr>
+        <w:pStyle w:val="Task"/>
+      </w:pPr>
+      <w:r>
+        <w:t>Under “Advanced options”, set “Identity” to MYDOMAIN\</w:t>
+      </w:r>
+      <w:proofErr w:type="spellStart"/>
+      <w:r>
+        <w:t>graywulf</w:t>
+      </w:r>
+      <w:proofErr w:type="spellEnd"/>
+    </w:p>
+    <w:p>
+      <w:pPr>
+        <w:pStyle w:val="Task"/>
+      </w:pPr>
+      <w:r>
+        <w:t>Set “User profile” to false</w:t>
+      </w:r>
+    </w:p>
+    <w:p>
+      <w:r>
+        <w:t>All other settings should remain at default.</w:t>
+      </w:r>
+      <w:r>
+        <w:t xml:space="preserve"> The application pool can only run under domain account</w:t>
+      </w:r>
+      <w:r>
+        <w:t>s</w:t>
+      </w:r>
+      <w:r>
+        <w:t xml:space="preserve"> that are enabled to log on as a service in group policy. This option might need to be enabled on each machine individually, depending on the group policy.</w:t>
+      </w:r>
+    </w:p>
+    <w:p>
+      <w:pPr>
+        <w:pStyle w:val="Heading2"/>
+      </w:pPr>
+      <w:bookmarkStart w:id="54" w:name="_Toc378350085"/>
+      <w:r>
+        <w:t>Downloading</w:t>
+      </w:r>
+      <w:r>
+        <w:t xml:space="preserve"> and building the source code</w:t>
+      </w:r>
+      <w:bookmarkEnd w:id="54"/>
+    </w:p>
+    <w:p>
+      <w:pPr>
+        <w:pStyle w:val="Heading3"/>
+      </w:pPr>
+      <w:bookmarkStart w:id="55" w:name="_Toc378350086"/>
+      <w:r>
+        <w:t xml:space="preserve">Build </w:t>
+      </w:r>
+      <w:r>
+        <w:t xml:space="preserve">and debug </w:t>
+      </w:r>
+      <w:r>
+        <w:t>environment</w:t>
+      </w:r>
+      <w:bookmarkEnd w:id="55"/>
+    </w:p>
+    <w:p>
+      <w:r>
+        <w:t xml:space="preserve">To build </w:t>
+      </w:r>
+      <w:proofErr w:type="spellStart"/>
+      <w:r>
+        <w:t>Graywulf</w:t>
+      </w:r>
+      <w:proofErr w:type="spellEnd"/>
+      <w:r>
+        <w:t>, the following software has to be installed on the developer machine:</w:t>
       </w:r>
     </w:p>
     <w:p>
@@ -15797,19 +15845,11 @@
           <w:lang w:val="en-US"/>
         </w:rPr>
       </w:pPr>
-      <w:proofErr w:type="spellStart"/>
       <w:r>
         <w:rPr>
           <w:lang w:val="en-US"/>
         </w:rPr>
-        <w:t>NuGet</w:t>
-      </w:r>
-      <w:proofErr w:type="spellEnd"/>
-      <w:r>
-        <w:rPr>
-          <w:lang w:val="en-US"/>
-        </w:rPr>
-        <w:t xml:space="preserve"> Package Manager </w:t>
+        <w:t>Visual Studio 2010</w:t>
       </w:r>
     </w:p>
     <w:p>
@@ -15823,11 +15863,19 @@
           <w:lang w:val="en-US"/>
         </w:rPr>
       </w:pPr>
+      <w:proofErr w:type="spellStart"/>
       <w:r>
         <w:rPr>
           <w:lang w:val="en-US"/>
         </w:rPr>
-        <w:t>Internet Information Services</w:t>
+        <w:t>NuGet</w:t>
+      </w:r>
+      <w:proofErr w:type="spellEnd"/>
+      <w:r>
+        <w:rPr>
+          <w:lang w:val="en-US"/>
+        </w:rPr>
+        <w:t xml:space="preserve"> Package Manager </w:t>
       </w:r>
     </w:p>
     <w:p>
@@ -15845,7 +15893,7 @@
         <w:rPr>
           <w:lang w:val="en-US"/>
         </w:rPr>
-        <w:t>SQL Server Management Studio</w:t>
+        <w:t>Internet Information Services</w:t>
       </w:r>
     </w:p>
     <w:p>
@@ -15859,29 +15907,12 @@
           <w:lang w:val="en-US"/>
         </w:rPr>
       </w:pPr>
-      <w:proofErr w:type="spellStart"/>
       <w:r>
         <w:rPr>
           <w:lang w:val="en-US"/>
         </w:rPr>
-        <w:t>Git</w:t>
-      </w:r>
-      <w:proofErr w:type="spellEnd"/>
-      <w:r>
-        <w:rPr>
-          <w:lang w:val="en-US"/>
-        </w:rPr>
-        <w:t xml:space="preserve"> for Windows from </w:t>
-      </w:r>
-      <w:hyperlink r:id="rId6" w:history="1">
-        <w:r>
-          <w:rPr>
-            <w:rStyle w:val="Hyperlink"/>
-            <w:lang w:val="en-US"/>
-          </w:rPr>
-          <w:t>http://code.google.com/p/msysgit/</w:t>
-        </w:r>
-      </w:hyperlink>
+        <w:t>SQL Server Management Studio</w:t>
+      </w:r>
     </w:p>
     <w:p>
       <w:pPr>
@@ -15899,21 +15930,56 @@
         <w:rPr>
           <w:lang w:val="en-US"/>
         </w:rPr>
-        <w:t>TortoiseGit</w:t>
+        <w:t>Git</w:t>
       </w:r>
       <w:proofErr w:type="spellEnd"/>
       <w:r>
         <w:rPr>
           <w:lang w:val="en-US"/>
         </w:rPr>
-        <w:t xml:space="preserve"> from </w:t>
-      </w:r>
-      <w:hyperlink r:id="rId7" w:history="1">
+        <w:t xml:space="preserve"> for Windows from </w:t>
+      </w:r>
+      <w:hyperlink r:id="rId6" w:history="1">
         <w:r>
           <w:rPr>
             <w:rStyle w:val="Hyperlink"/>
             <w:lang w:val="en-US"/>
           </w:rPr>
+          <w:t>http://code.google.com/p/msysgit/</w:t>
+        </w:r>
+      </w:hyperlink>
+    </w:p>
+    <w:p>
+      <w:pPr>
+        <w:pStyle w:val="ListParagraph"/>
+        <w:numPr>
+          <w:ilvl w:val="0"/>
+          <w:numId w:val="2"/>
+        </w:numPr>
+        <w:rPr>
+          <w:lang w:val="en-US"/>
+        </w:rPr>
+      </w:pPr>
+      <w:proofErr w:type="spellStart"/>
+      <w:r>
+        <w:rPr>
+          <w:lang w:val="en-US"/>
+        </w:rPr>
+        <w:t>TortoiseGit</w:t>
+      </w:r>
+      <w:proofErr w:type="spellEnd"/>
+      <w:r>
+        <w:rPr>
+          <w:lang w:val="en-US"/>
+        </w:rPr>
+        <w:t xml:space="preserve"> from </w:t>
+      </w:r>
+      <w:hyperlink r:id="rId7" w:history="1">
+        <w:r>
+          <w:rPr>
+            <w:rStyle w:val="Hyperlink"/>
+            <w:lang w:val="en-US"/>
+          </w:rPr>
           <w:t>http://code.google.com/p/tortoisegit/</w:t>
         </w:r>
       </w:hyperlink>
@@ -16306,6 +16372,15 @@
         <w:t>config</w:t>
       </w:r>
       <w:proofErr w:type="spellEnd"/>
+      <w:r>
+        <w:t xml:space="preserve"> </w:t>
+      </w:r>
+      <w:r>
+        <w:rPr>
+          <w:highlight w:val="red"/>
+        </w:rPr>
+        <w:t>(these are now in a different location)</w:t>
+      </w:r>
       <w:r>
         <w:t xml:space="preserve">. The actual configuration can be set by changing the </w:t>
       </w:r>
@@ -16788,6 +16863,32 @@
       </w:r>
     </w:p>
     <w:p>
+      <w:r>
+        <w:rPr>
+          <w:highlight w:val="red"/>
+        </w:rPr>
+        <w:t>Move database co</w:t>
+      </w:r>
+      <w:r>
+        <w:rPr>
+          <w:highlight w:val="red"/>
+        </w:rPr>
+        <w:t>nfiguration</w:t>
+      </w:r>
+      <w:r>
+        <w:rPr>
+          <w:highlight w:val="red"/>
+        </w:rPr>
+        <w:t xml:space="preserve"> from 16.6</w:t>
+      </w:r>
+      <w:r>
+        <w:rPr>
+          <w:highlight w:val="red"/>
+        </w:rPr>
+        <w:t xml:space="preserve"> here</w:t>
+      </w:r>
+    </w:p>
+    <w:p>
       <w:pPr>
         <w:pStyle w:val="Heading2"/>
       </w:pPr>
@@ -16913,6 +17014,7 @@
     </w:p>
     <w:p>
       <w:r>
+        <w:lastRenderedPageBreak/>
         <w:t xml:space="preserve">If you are setting up the system for debugging, create a separate directory for debug binaries under </w:t>
       </w:r>
       <w:r>
@@ -16933,11 +17035,7 @@
       </w:r>
       <w:proofErr w:type="spellEnd"/>
       <w:r>
-        <w:t xml:space="preserve"> assemblies and </w:t>
-      </w:r>
-      <w:r>
-        <w:lastRenderedPageBreak/>
-        <w:t>configurations files, you will be able to run a production and a debug environment side by side, independently.</w:t>
+        <w:t xml:space="preserve"> assemblies and configurations files, you will be able to run a production and a debug environment side by side, independently.</w:t>
       </w:r>
     </w:p>
     <w:p>
@@ -17171,6 +17269,23 @@
       </w:r>
     </w:p>
     <w:p>
+      <w:pPr>
+        <w:pStyle w:val="Code"/>
+      </w:pPr>
+      <w:r>
+        <w:rPr>
+          <w:highlight w:val="red"/>
+        </w:rPr>
+        <w:t>Use MYDOMAIN\</w:t>
+      </w:r>
+      <w:r>
+        <w:rPr>
+          <w:highlight w:val="red"/>
+        </w:rPr>
+        <w:t>graywulf account when prompted</w:t>
+      </w:r>
+    </w:p>
+    <w:p>
       <w:r>
         <w:t xml:space="preserve">By default the service is installed under the name </w:t>
       </w:r>
@@ -17241,6 +17356,7 @@
         <w:pStyle w:val="Code"/>
       </w:pPr>
       <w:r>
+        <w:lastRenderedPageBreak/>
         <w:t>PS&gt; foreach ($s in "mymachine1", "mymachine2" [, "mymachine3" })</w:t>
       </w:r>
       <w:r>
@@ -17270,9 +17386,6 @@
       </w:r>
       <w:r>
         <w:br/>
-      </w:r>
-      <w:r>
-        <w:lastRenderedPageBreak/>
         <w:t>PS&gt; foreach ($s in "mymachine1", "mymachine2" [, "mymachine3" ])</w:t>
       </w:r>
       <w:r>
@@ -17413,6 +17526,28 @@
       </w:r>
     </w:p>
     <w:p>
+      <w:pPr>
+        <w:pStyle w:val="Code"/>
+      </w:pPr>
+      <w:r>
+        <w:rPr>
+          <w:highlight w:val="red"/>
+        </w:rPr>
+        <w:t>Start?</w:t>
+      </w:r>
+    </w:p>
+    <w:p>
+      <w:pPr>
+        <w:pStyle w:val="Code"/>
+      </w:pPr>
+      <w:r>
+        <w:rPr>
+          <w:highlight w:val="red"/>
+        </w:rPr>
+        <w:t>Display meaningful error messages when Scheduler dies</w:t>
+      </w:r>
+    </w:p>
+    <w:p>
       <w:r>
         <w:t xml:space="preserve">Only a single version of the </w:t>
       </w:r>
@@ -17544,6 +17679,7 @@
         <w:pStyle w:val="Task"/>
       </w:pPr>
       <w:r>
+        <w:lastRenderedPageBreak/>
         <w:t>Copy the new files to the servers</w:t>
       </w:r>
     </w:p>
@@ -17565,7 +17701,6 @@
         <w:pStyle w:val="Code"/>
       </w:pPr>
       <w:r>
-        <w:lastRenderedPageBreak/>
         <w:t xml:space="preserve">PS&gt; foreach ($s in "mymachine1", "mymachine2" [, "mymachine3" ) </w:t>
       </w:r>
       <w:r>
@@ -20719,7 +20854,15 @@
         <w:jc w:val="left"/>
       </w:pPr>
       <w:r>
-        <w:t>Tamas Budavari, Laszlo Dobos, Alexander S. Szalay, "</w:t>
+        <w:t xml:space="preserve">Tamas Budavari, Laszlo Dobos, Alexander S. </w:t>
+      </w:r>
+      <w:proofErr w:type="spellStart"/>
+      <w:r>
+        <w:t>Szalay</w:t>
+      </w:r>
+      <w:proofErr w:type="spellEnd"/>
+      <w:r>
+        <w:t>, "</w:t>
       </w:r>
       <w:proofErr w:type="spellStart"/>
       <w:r>
@@ -20797,7 +20940,23 @@
       </w:r>
       <w:proofErr w:type="spellEnd"/>
       <w:r>
-        <w:t xml:space="preserve"> Copyright 2008-2014 László Dobos, </w:t>
+        <w:t xml:space="preserve"> Copyright 2008-2014 </w:t>
+      </w:r>
+      <w:proofErr w:type="spellStart"/>
+      <w:r>
+        <w:t>László</w:t>
+      </w:r>
+      <w:proofErr w:type="spellEnd"/>
+      <w:r>
+        <w:t xml:space="preserve"> </w:t>
+      </w:r>
+      <w:proofErr w:type="spellStart"/>
+      <w:r>
+        <w:t>Dobos</w:t>
+      </w:r>
+      <w:proofErr w:type="spellEnd"/>
+      <w:r>
+        <w:t xml:space="preserve">, </w:t>
       </w:r>
       <w:proofErr w:type="spellStart"/>
       <w:r>
@@ -23843,7 +24002,7 @@
 </file>
 
 <file path=customXml/itemProps1.xml><?xml version="1.0" encoding="utf-8"?>
-<ds:datastoreItem xmlns:ds="http://schemas.openxmlformats.org/officeDocument/2006/customXml" ds:itemID="{B1247F80-1CD9-4BC9-95C3-BFD8038FABE2}">
+<ds:datastoreItem xmlns:ds="http://schemas.openxmlformats.org/officeDocument/2006/customXml" ds:itemID="{E3D2E854-7426-4FB8-9DF1-9699899F9B78}">
   <ds:schemaRefs>
     <ds:schemaRef ds:uri="http://schemas.openxmlformats.org/officeDocument/2006/bibliography"/>
   </ds:schemaRefs>

</xml_diff>